<commit_message>
Added versions section to documentation
</commit_message>
<xml_diff>
--- a/Documentation/EBO IoT Edge Smart Connector Extension Install and Configuration Guide.docx
+++ b/Documentation/EBO IoT Edge Smart Connector Extension Install and Configuration Guide.docx
@@ -2523,53 +2523,33 @@
         <w:ind w:left="0"/>
       </w:pPr>
       <w:r>
-        <w:t xml:space="preserve">This extension is for Network Cable management. </w:t>
-      </w:r>
-      <w:r>
-        <w:t>It references a</w:t>
+        <w:t>This document</w:t>
+      </w:r>
+      <w:r>
+        <w:t xml:space="preserve"> outlines the </w:t>
+      </w:r>
+      <w:r>
+        <w:t xml:space="preserve">installation and configuration </w:t>
+      </w:r>
+      <w:r>
+        <w:t xml:space="preserve">of </w:t>
+      </w:r>
+      <w:r>
+        <w:t xml:space="preserve">the </w:t>
+      </w:r>
+      <w:r>
+        <w:t>EBO IoT Edge</w:t>
       </w:r>
       <w:r>
         <w:t xml:space="preserve"> </w:t>
       </w:r>
       <w:r>
-        <w:t>SQL database to determine the status of each port</w:t>
-      </w:r>
-      <w:r>
-        <w:t>.</w:t>
-      </w:r>
-    </w:p>
-    <w:p>
-      <w:pPr>
-        <w:ind w:left="0"/>
-      </w:pPr>
-      <w:r>
-        <w:t>This document</w:t>
-      </w:r>
-      <w:r>
-        <w:t xml:space="preserve"> outlines the </w:t>
-      </w:r>
-      <w:r>
-        <w:t xml:space="preserve">installation and configuration </w:t>
-      </w:r>
-      <w:r>
-        <w:t xml:space="preserve">of </w:t>
-      </w:r>
-      <w:r>
-        <w:t xml:space="preserve">the </w:t>
-      </w:r>
-      <w:r>
-        <w:t>EBO IoT Edge</w:t>
+        <w:t>Smart</w:t>
       </w:r>
       <w:r>
         <w:t xml:space="preserve"> </w:t>
       </w:r>
       <w:r>
-        <w:t>Smart</w:t>
-      </w:r>
-      <w:r>
-        <w:t xml:space="preserve"> </w:t>
-      </w:r>
-      <w:r>
         <w:t>Connector</w:t>
       </w:r>
       <w:r>
@@ -2578,8 +2558,21 @@
       <w:r>
         <w:t xml:space="preserve">to integrate </w:t>
       </w:r>
-      <w:r>
-        <w:t>Vasakronan’s Real Esate Core</w:t>
+      <w:proofErr w:type="spellStart"/>
+      <w:r>
+        <w:t>Vasakronan’s</w:t>
+      </w:r>
+      <w:proofErr w:type="spellEnd"/>
+      <w:r>
+        <w:t xml:space="preserve"> Real </w:t>
+      </w:r>
+      <w:proofErr w:type="spellStart"/>
+      <w:r>
+        <w:t>Esate</w:t>
+      </w:r>
+      <w:proofErr w:type="spellEnd"/>
+      <w:r>
+        <w:t xml:space="preserve"> Core</w:t>
       </w:r>
       <w:r>
         <w:t xml:space="preserve"> </w:t>
@@ -2776,11 +2769,143 @@
           <w:numId w:val="15"/>
         </w:numPr>
       </w:pPr>
-      <w:bookmarkStart w:id="1" w:name="_Toc530060522"/>
+      <w:r>
+        <w:t>Versions</w:t>
+      </w:r>
+    </w:p>
+    <w:p>
+      <w:pPr>
+        <w:ind w:left="0"/>
+      </w:pPr>
+      <w:r>
+        <w:t>This integration has been tested to work with the below versions of the software specified.</w:t>
+      </w:r>
+    </w:p>
+    <w:p>
+      <w:pPr>
+        <w:spacing w:after="0"/>
+        <w:ind w:left="0"/>
+      </w:pPr>
+      <w:r>
+        <w:rPr>
+          <w:b/>
+        </w:rPr>
+        <w:t>Smart Connector</w:t>
+      </w:r>
+      <w:r>
+        <w:rPr>
+          <w:b/>
+        </w:rPr>
+        <w:t xml:space="preserve">: </w:t>
+      </w:r>
+      <w:r>
+        <w:t>Version 2.4.10 and newer.</w:t>
+      </w:r>
+    </w:p>
+    <w:p>
+      <w:pPr>
+        <w:ind w:left="0"/>
+        <w:rPr>
+          <w:i/>
+        </w:rPr>
+      </w:pPr>
+      <w:r>
+        <w:rPr>
+          <w:b/>
+        </w:rPr>
+        <w:t xml:space="preserve">EcoStruxure Building Operations: </w:t>
+      </w:r>
+      <w:r>
+        <w:t>Versions 2.0 and newer</w:t>
+      </w:r>
+      <w:r>
+        <w:br/>
+      </w:r>
+      <w:r>
+        <w:rPr>
+          <w:i/>
+        </w:rPr>
+        <w:t>Note: T</w:t>
+      </w:r>
+      <w:r>
+        <w:rPr>
+          <w:i/>
+        </w:rPr>
+        <w:t>his integration will only be fully functional with EBO versions 2.0 and newer</w:t>
+      </w:r>
+      <w:r>
+        <w:rPr>
+          <w:i/>
+        </w:rPr>
+        <w:t>. This is</w:t>
+      </w:r>
+      <w:r>
+        <w:rPr>
+          <w:i/>
+        </w:rPr>
+        <w:t xml:space="preserve"> due to performance limitations</w:t>
+      </w:r>
+      <w:r>
+        <w:rPr>
+          <w:i/>
+        </w:rPr>
+        <w:t xml:space="preserve"> in older versions of EBO (e.g. SBO 1.8.X and SBO 1.9.X.) However,</w:t>
+      </w:r>
+      <w:r>
+        <w:rPr>
+          <w:i/>
+        </w:rPr>
+        <w:t xml:space="preserve"> for testing purposes this integration </w:t>
+      </w:r>
+      <w:r>
+        <w:rPr>
+          <w:i/>
+        </w:rPr>
+        <w:t xml:space="preserve">was made to </w:t>
+      </w:r>
+      <w:r>
+        <w:rPr>
+          <w:i/>
+        </w:rPr>
+        <w:t>work with older versions of EBO (e.g. SBO 1.8.X and SBO 1.9.x) in a limited capacity</w:t>
+      </w:r>
+      <w:r>
+        <w:rPr>
+          <w:i/>
+        </w:rPr>
+        <w:t xml:space="preserve"> with a maximum of 100 points.</w:t>
+      </w:r>
+    </w:p>
+    <w:p>
+      <w:bookmarkStart w:id="1" w:name="_GoBack"/>
+      <w:bookmarkEnd w:id="1"/>
+    </w:p>
+    <w:p/>
+    <w:p/>
+    <w:p/>
+    <w:p/>
+    <w:p/>
+    <w:p/>
+    <w:p/>
+    <w:p/>
+    <w:p/>
+    <w:p/>
+    <w:p/>
+    <w:p/>
+    <w:p/>
+    <w:p>
+      <w:pPr>
+        <w:pStyle w:val="Heading2"/>
+        <w:numPr>
+          <w:ilvl w:val="1"/>
+          <w:numId w:val="15"/>
+        </w:numPr>
+      </w:pPr>
+      <w:bookmarkStart w:id="2" w:name="_Toc530060522"/>
       <w:r>
         <w:t>Architecture</w:t>
       </w:r>
-      <w:bookmarkEnd w:id="1"/>
+      <w:bookmarkEnd w:id="2"/>
       <w:r>
         <w:t xml:space="preserve"> </w:t>
       </w:r>
@@ -2824,10 +2949,10 @@
             <v:path o:extrusionok="f" gradientshapeok="t" o:connecttype="rect"/>
             <o:lock v:ext="edit" aspectratio="t"/>
           </v:shapetype>
-          <v:shape id="_x0000_i1025" type="#_x0000_t75" style="width:255.35pt;height:293pt" o:ole="">
+          <v:shape id="_x0000_i1025" type="#_x0000_t75" style="width:298.05pt;height:342.4pt" o:ole="">
             <v:imagedata r:id="rId9" o:title=""/>
           </v:shape>
-          <o:OLEObject Type="Embed" ProgID="SmartDraw.2" ShapeID="_x0000_i1025" DrawAspect="Content" ObjectID="_1603803438" r:id="rId10"/>
+          <o:OLEObject Type="Embed" ProgID="SmartDraw.2" ShapeID="_x0000_i1025" DrawAspect="Content" ObjectID="_1603872545" r:id="rId10"/>
         </w:object>
       </w:r>
     </w:p>
@@ -2836,43 +2961,31 @@
         <w:ind w:left="0"/>
       </w:pPr>
       <w:r>
-        <w:lastRenderedPageBreak/>
-        <w:t xml:space="preserve">How this works in general is that </w:t>
-      </w:r>
-      <w:r>
-        <w:t>Smart Connector stand</w:t>
-      </w:r>
-      <w:r>
-        <w:t>s</w:t>
-      </w:r>
-      <w:r>
-        <w:t xml:space="preserve"> up an MQTT Broker, </w:t>
-      </w:r>
-      <w:r>
-        <w:t xml:space="preserve">and </w:t>
-      </w:r>
-      <w:r>
-        <w:t xml:space="preserve">this MQTT </w:t>
-      </w:r>
-      <w:r>
-        <w:t xml:space="preserve">broker </w:t>
-      </w:r>
-      <w:r>
-        <w:t>broker</w:t>
-      </w:r>
-      <w:r>
-        <w:t>s</w:t>
-      </w:r>
-      <w:r>
-        <w:t xml:space="preserve"> </w:t>
-      </w:r>
-      <w:r>
-        <w:t>messages between the Azure IoT Edge, and EBO. Data is extracted out of EBO using a Smart Connector processor that keeps track of what data needs to be sent, and then formats the data in such a way that the Azure IoT Edge is able to consume it before sending the message to the MQTT broker. At the same time, another Smart Connector processor is always running that will listen for messages from the MQTT Broker so that data sent from the Azure IoT Edge can be writen</w:t>
-      </w:r>
-      <w:bookmarkStart w:id="2" w:name="_GoBack"/>
-      <w:bookmarkEnd w:id="2"/>
+        <w:t xml:space="preserve">How this works in general is that Smart Connector stands up an MQTT Broker, and this MQTT broker brokers messages between the Azure IoT Edge, and EBO. Data is extracted out of EBO using a Smart Connector processor that keeps track of what data needs to be sent, and then formats the data in such a way that the Azure IoT Edge </w:t>
+      </w:r>
+      <w:proofErr w:type="gramStart"/>
+      <w:r>
+        <w:t>is able to</w:t>
+      </w:r>
+      <w:proofErr w:type="gramEnd"/>
+      <w:r>
+        <w:t xml:space="preserve"> consume it before sending the message to the MQTT broker. At the same time, another Smart Connector processor is always running that will listen for messages from the MQTT Broker so that data sent from the Azure IoT Edge can be </w:t>
+      </w:r>
+      <w:proofErr w:type="spellStart"/>
+      <w:r>
+        <w:t>writen</w:t>
+      </w:r>
+      <w:proofErr w:type="spellEnd"/>
       <w:r>
         <w:t xml:space="preserve"> into EBO. </w:t>
+      </w:r>
+    </w:p>
+    <w:p>
+      <w:pPr>
+        <w:ind w:left="0"/>
+      </w:pPr>
+      <w:r>
+        <w:br w:type="page"/>
       </w:r>
     </w:p>
     <w:p>
@@ -2885,6 +2998,7 @@
       </w:pPr>
       <w:bookmarkStart w:id="3" w:name="_Toc530060523"/>
       <w:r>
+        <w:lastRenderedPageBreak/>
         <w:t>Prerequisites</w:t>
       </w:r>
       <w:bookmarkEnd w:id="3"/>
@@ -2893,8 +3007,13 @@
       <w:pPr>
         <w:ind w:left="0"/>
       </w:pPr>
-      <w:r>
-        <w:t xml:space="preserve">In order to install the </w:t>
+      <w:proofErr w:type="gramStart"/>
+      <w:r>
+        <w:t>In order to</w:t>
+      </w:r>
+      <w:proofErr w:type="gramEnd"/>
+      <w:r>
+        <w:t xml:space="preserve"> install the </w:t>
       </w:r>
       <w:r>
         <w:t>EBO IoT Edge</w:t>
@@ -3112,7 +3231,15 @@
         <w:ind w:left="270" w:hanging="270"/>
       </w:pPr>
       <w:r>
-        <w:t>The specified user must have at least the public and dbcreator user roles in the SQL server</w:t>
+        <w:t xml:space="preserve">The specified user must have at least the public and </w:t>
+      </w:r>
+      <w:proofErr w:type="spellStart"/>
+      <w:r>
+        <w:t>dbcreator</w:t>
+      </w:r>
+      <w:proofErr w:type="spellEnd"/>
+      <w:r>
+        <w:t xml:space="preserve"> user roles in the SQL server</w:t>
       </w:r>
     </w:p>
     <w:p>
@@ -3135,8 +3262,13 @@
         <w:t>dditional Installation options for installing the Smart Connector Framework</w:t>
       </w:r>
       <w:r>
-        <w:t xml:space="preserve"> can be located in</w:t>
-      </w:r>
+        <w:t xml:space="preserve"> can </w:t>
+      </w:r>
+      <w:proofErr w:type="gramStart"/>
+      <w:r>
+        <w:t>be located in</w:t>
+      </w:r>
+      <w:proofErr w:type="gramEnd"/>
       <w:r>
         <w:t xml:space="preserve"> the </w:t>
       </w:r>
@@ -3413,7 +3545,6 @@
         </w:numPr>
       </w:pPr>
       <w:r>
-        <w:lastRenderedPageBreak/>
         <w:t>Request credentials to logon to the web site</w:t>
       </w:r>
     </w:p>
@@ -3573,6 +3704,7 @@
         </w:numPr>
       </w:pPr>
       <w:r>
+        <w:lastRenderedPageBreak/>
         <w:t xml:space="preserve">Select Smart Connector icon  </w:t>
       </w:r>
       <w:r>
@@ -4499,11 +4631,19 @@
       <w:r>
         <w:t xml:space="preserve"> </w:t>
       </w:r>
+      <w:proofErr w:type="spellStart"/>
       <w:r>
         <w:rPr>
           <w:b/>
         </w:rPr>
-        <w:t>SQLServer Express</w:t>
+        <w:t>SQLServer</w:t>
+      </w:r>
+      <w:proofErr w:type="spellEnd"/>
+      <w:r>
+        <w:rPr>
+          <w:b/>
+        </w:rPr>
+        <w:t xml:space="preserve"> Express</w:t>
       </w:r>
     </w:p>
     <w:p>
@@ -4550,7 +4690,21 @@
         <w:rPr>
           <w:i/>
         </w:rPr>
-        <w:t xml:space="preserve">Note: The logged in user must have at least the public and dbcreator user roles in the local SQL server. In this configuration </w:t>
+        <w:t xml:space="preserve">Note: The logged in user must have at least the public and </w:t>
+      </w:r>
+      <w:proofErr w:type="spellStart"/>
+      <w:r>
+        <w:rPr>
+          <w:i/>
+        </w:rPr>
+        <w:t>dbcreator</w:t>
+      </w:r>
+      <w:proofErr w:type="spellEnd"/>
+      <w:r>
+        <w:rPr>
+          <w:i/>
+        </w:rPr>
+        <w:t xml:space="preserve"> user roles in the local SQL server. In this configuration </w:t>
       </w:r>
       <w:r>
         <w:rPr>
@@ -4871,7 +5025,15 @@
         <w:ind w:left="360"/>
       </w:pPr>
       <w:r>
-        <w:t xml:space="preserve">Find the entry for “SmartConnectorService”.  It should have a Status of “Started” </w:t>
+        <w:t>Find the entry for “</w:t>
+      </w:r>
+      <w:proofErr w:type="spellStart"/>
+      <w:r>
+        <w:t>SmartConnectorService</w:t>
+      </w:r>
+      <w:proofErr w:type="spellEnd"/>
+      <w:r>
+        <w:t xml:space="preserve">”.  It should have a Status of “Started” </w:t>
       </w:r>
       <w:r>
         <w:t xml:space="preserve">or “Running” </w:t>
@@ -4964,7 +5126,15 @@
         <w:ind w:left="360"/>
       </w:pPr>
       <w:r>
-        <w:t>Right click the “SmartConnectorService” entry and choose Properties.</w:t>
+        <w:t>Right click the “</w:t>
+      </w:r>
+      <w:proofErr w:type="spellStart"/>
+      <w:r>
+        <w:t>SmartConnectorService</w:t>
+      </w:r>
+      <w:proofErr w:type="spellEnd"/>
+      <w:r>
+        <w:t>” entry and choose Properties.</w:t>
       </w:r>
     </w:p>
     <w:p>
@@ -5099,7 +5269,15 @@
         <w:br/>
       </w:r>
       <w:r>
-        <w:t xml:space="preserve">We recommended that you choose at least one recovery action in the event that the Smart </w:t>
+        <w:t xml:space="preserve">We recommended that you choose at least one recovery action </w:t>
+      </w:r>
+      <w:proofErr w:type="gramStart"/>
+      <w:r>
+        <w:t>in the event that</w:t>
+      </w:r>
+      <w:proofErr w:type="gramEnd"/>
+      <w:r>
+        <w:t xml:space="preserve"> the Smart </w:t>
       </w:r>
       <w:r>
         <w:t>C</w:t>
@@ -5575,7 +5753,15 @@
         <w:t xml:space="preserve">Framework </w:t>
       </w:r>
       <w:r>
-        <w:t xml:space="preserve">requires a license in order to run.  After changing the default password, navigating to any page of </w:t>
+        <w:t xml:space="preserve">requires a license </w:t>
+      </w:r>
+      <w:proofErr w:type="gramStart"/>
+      <w:r>
+        <w:t>in order to</w:t>
+      </w:r>
+      <w:proofErr w:type="gramEnd"/>
+      <w:r>
+        <w:t xml:space="preserve"> run.  After changing the default password, navigating to any page of </w:t>
       </w:r>
       <w:r>
         <w:t>Smart Connector</w:t>
@@ -5925,7 +6111,15 @@
         </w:numPr>
       </w:pPr>
       <w:r>
-        <w:t>Select the ( ) download button to obtain the License file</w:t>
+        <w:t xml:space="preserve">Select the </w:t>
+      </w:r>
+      <w:proofErr w:type="gramStart"/>
+      <w:r>
+        <w:t>( )</w:t>
+      </w:r>
+      <w:proofErr w:type="gramEnd"/>
+      <w:r>
+        <w:t xml:space="preserve"> download button to obtain the License file</w:t>
       </w:r>
     </w:p>
     <w:p>
@@ -6749,8 +6943,28 @@
                 <w:sz w:val="16"/>
                 <w:szCs w:val="16"/>
               </w:rPr>
-              <w:t>WMIC CPU Get DeviceID,NumberOfCores,NumberOfLogicalProcessors</w:t>
+              <w:t xml:space="preserve">WMIC CPU Get </w:t>
             </w:r>
+            <w:proofErr w:type="spellStart"/>
+            <w:proofErr w:type="gramStart"/>
+            <w:r>
+              <w:rPr>
+                <w:rFonts w:ascii="Courier New" w:hAnsi="Courier New" w:cs="Courier New"/>
+                <w:sz w:val="16"/>
+                <w:szCs w:val="16"/>
+              </w:rPr>
+              <w:t>DeviceID,NumberOfCores</w:t>
+            </w:r>
+            <w:proofErr w:type="gramEnd"/>
+            <w:r>
+              <w:rPr>
+                <w:rFonts w:ascii="Courier New" w:hAnsi="Courier New" w:cs="Courier New"/>
+                <w:sz w:val="16"/>
+                <w:szCs w:val="16"/>
+              </w:rPr>
+              <w:t>,NumberOfLogicalProcessors</w:t>
+            </w:r>
+            <w:proofErr w:type="spellEnd"/>
             <w:r>
               <w:t>.  While you can set this value greater than the number of logical processors, it represents the number of concurrent workers that can run without potential operating system queuing.  You will need to restart the Smart Connector Service for this change to take effect.</w:t>
             </w:r>
@@ -6860,7 +7074,15 @@
         <w:t>extension</w:t>
       </w:r>
       <w:r>
-        <w:t xml:space="preserve"> is not publically available. Please email TODO@schneider-electric.com </w:t>
+        <w:t xml:space="preserve"> is not </w:t>
+      </w:r>
+      <w:proofErr w:type="spellStart"/>
+      <w:r>
+        <w:t>publically</w:t>
+      </w:r>
+      <w:proofErr w:type="spellEnd"/>
+      <w:r>
+        <w:t xml:space="preserve"> available. Please email TODO@schneider-electric.com </w:t>
       </w:r>
       <w:r>
         <w:t>to obtain the files required for this Smart Connector Extension.</w:t>
@@ -6895,10 +7117,26 @@
         <w:ind w:left="0"/>
       </w:pPr>
       <w:r>
-        <w:t>Once the files for th</w:t>
-      </w:r>
-      <w:r>
-        <w:t>Because this extension was not developed for broad distribution, this extension is not publically available. Please email TODO@schneider-electric.com to obtain the files required for this Smart Connector Extension.</w:t>
+        <w:t xml:space="preserve">Once the files for </w:t>
+      </w:r>
+      <w:proofErr w:type="spellStart"/>
+      <w:r>
+        <w:t>th</w:t>
+      </w:r>
+      <w:r>
+        <w:t>Because</w:t>
+      </w:r>
+      <w:proofErr w:type="spellEnd"/>
+      <w:r>
+        <w:t xml:space="preserve"> this extension was not developed for broad distribution, this extension is not </w:t>
+      </w:r>
+      <w:proofErr w:type="spellStart"/>
+      <w:r>
+        <w:t>publically</w:t>
+      </w:r>
+      <w:proofErr w:type="spellEnd"/>
+      <w:r>
+        <w:t xml:space="preserve"> available. Please email TODO@schneider-electric.com to obtain the files required for this Smart Connector Extension.</w:t>
       </w:r>
     </w:p>
     <w:p>
@@ -7029,7 +7267,15 @@
         <w:t>(</w:t>
       </w:r>
       <w:r>
-        <w:t>e.g. C:\Program Files (x86)\Schneider Electric\SmartConnector</w:t>
+        <w:t>e.g. C:\Program Files (x</w:t>
+      </w:r>
+      <w:proofErr w:type="gramStart"/>
+      <w:r>
+        <w:t>86)\</w:t>
+      </w:r>
+      <w:proofErr w:type="gramEnd"/>
+      <w:r>
+        <w:t>Schneider Electric\SmartConnector</w:t>
       </w:r>
       <w:r>
         <w:t>)</w:t>
@@ -7110,7 +7356,15 @@
         <w:t>Because this extension w</w:t>
       </w:r>
       <w:r>
-        <w:t xml:space="preserve">as not developed for broad distribution, this license is not publically available. Please email </w:t>
+        <w:t xml:space="preserve">as not developed for broad distribution, this license is not </w:t>
+      </w:r>
+      <w:proofErr w:type="spellStart"/>
+      <w:r>
+        <w:t>publically</w:t>
+      </w:r>
+      <w:proofErr w:type="spellEnd"/>
+      <w:r>
+        <w:t xml:space="preserve"> available. Please email </w:t>
       </w:r>
       <w:hyperlink r:id="rId38" w:history="1">
         <w:r>
@@ -7141,7 +7395,15 @@
         </w:numPr>
       </w:pPr>
       <w:r>
-        <w:t>Go to the smartconnector portal</w:t>
+        <w:t xml:space="preserve">Go to the </w:t>
+      </w:r>
+      <w:proofErr w:type="spellStart"/>
+      <w:r>
+        <w:t>smartconnector</w:t>
+      </w:r>
+      <w:proofErr w:type="spellEnd"/>
+      <w:r>
+        <w:t xml:space="preserve"> portal</w:t>
       </w:r>
     </w:p>
     <w:p>
@@ -7638,12 +7900,14 @@
       <w:r>
         <w:t xml:space="preserve"> Page, Select the </w:t>
       </w:r>
+      <w:proofErr w:type="spellStart"/>
       <w:r>
         <w:rPr>
           <w:b/>
         </w:rPr>
         <w:t>EboIotEdgeConnector.Extension</w:t>
       </w:r>
+      <w:proofErr w:type="spellEnd"/>
       <w:r>
         <w:rPr>
           <w:b/>
@@ -7693,12 +7957,15 @@
       <w:r>
         <w:t xml:space="preserve">Choose the </w:t>
       </w:r>
+      <w:proofErr w:type="spellStart"/>
+      <w:proofErr w:type="gramStart"/>
       <w:r>
         <w:rPr>
           <w:b/>
         </w:rPr>
         <w:t>EboIotEdgeConnector.Extension</w:t>
       </w:r>
+      <w:proofErr w:type="spellEnd"/>
       <w:r>
         <w:rPr>
           <w:b/>
@@ -7711,7 +7978,24 @@
           <w:b/>
           <w:bCs/>
         </w:rPr>
-        <w:t>{ProcessorName}</w:t>
+        <w:t>{</w:t>
+      </w:r>
+      <w:proofErr w:type="spellStart"/>
+      <w:proofErr w:type="gramEnd"/>
+      <w:r>
+        <w:rPr>
+          <w:b/>
+          <w:bCs/>
+        </w:rPr>
+        <w:t>ProcessorName</w:t>
+      </w:r>
+      <w:proofErr w:type="spellEnd"/>
+      <w:r>
+        <w:rPr>
+          <w:b/>
+          <w:bCs/>
+        </w:rPr>
+        <w:t>}</w:t>
       </w:r>
       <w:r>
         <w:t xml:space="preserve"> class and press the </w:t>
@@ -7802,11 +8086,33 @@
       <w:r>
         <w:t xml:space="preserve">xpand the </w:t>
       </w:r>
+      <w:proofErr w:type="spellStart"/>
       <w:r>
         <w:rPr>
           <w:b/>
         </w:rPr>
-        <w:t>Ebo Ews Settings</w:t>
+        <w:t>Ebo</w:t>
+      </w:r>
+      <w:proofErr w:type="spellEnd"/>
+      <w:r>
+        <w:rPr>
+          <w:b/>
+        </w:rPr>
+        <w:t xml:space="preserve"> </w:t>
+      </w:r>
+      <w:proofErr w:type="spellStart"/>
+      <w:r>
+        <w:rPr>
+          <w:b/>
+        </w:rPr>
+        <w:t>Ews</w:t>
+      </w:r>
+      <w:proofErr w:type="spellEnd"/>
+      <w:r>
+        <w:rPr>
+          <w:b/>
+        </w:rPr>
+        <w:t xml:space="preserve"> Settings</w:t>
       </w:r>
       <w:r>
         <w:t xml:space="preserve"> Node</w:t>
@@ -7895,7 +8201,25 @@
           <w:bCs/>
           <w:i/>
         </w:rPr>
-        <w:t>http://{serverIp}:{serverPort}/EcoStruxure/DataExchange</w:t>
+        <w:t>http://{serverIp</w:t>
+      </w:r>
+      <w:proofErr w:type="gramStart"/>
+      <w:r>
+        <w:rPr>
+          <w:b/>
+          <w:bCs/>
+          <w:i/>
+        </w:rPr>
+        <w:t>}:{</w:t>
+      </w:r>
+      <w:proofErr w:type="gramEnd"/>
+      <w:r>
+        <w:rPr>
+          <w:b/>
+          <w:bCs/>
+          <w:i/>
+        </w:rPr>
+        <w:t>serverPort}/EcoStruxure/DataExchange</w:t>
       </w:r>
     </w:p>
     <w:p>
@@ -8064,7 +8388,21 @@
         <w:rPr>
           <w:bCs/>
         </w:rPr>
-        <w:t xml:space="preserve">The location on your PC where your ‘.cer’ certificate file is stored. If this is left blank, non-secure communication will be used. </w:t>
+        <w:t>The location on your PC where your ‘.</w:t>
+      </w:r>
+      <w:proofErr w:type="spellStart"/>
+      <w:r>
+        <w:rPr>
+          <w:bCs/>
+        </w:rPr>
+        <w:t>cer</w:t>
+      </w:r>
+      <w:proofErr w:type="spellEnd"/>
+      <w:r>
+        <w:rPr>
+          <w:bCs/>
+        </w:rPr>
+        <w:t xml:space="preserve">’ certificate file is stored. If this is left blank, non-secure communication will be used. </w:t>
       </w:r>
       <w:r>
         <w:rPr>
@@ -8254,7 +8592,21 @@
         <w:rPr>
           <w:bCs/>
         </w:rPr>
-        <w:t>The location on your PC where the semicolor separate .csv that contains all the points is located. (this file should be obtained from your system integrator.)</w:t>
+        <w:t xml:space="preserve">The location on your PC where the </w:t>
+      </w:r>
+      <w:proofErr w:type="spellStart"/>
+      <w:r>
+        <w:rPr>
+          <w:bCs/>
+        </w:rPr>
+        <w:t>semicolor</w:t>
+      </w:r>
+      <w:proofErr w:type="spellEnd"/>
+      <w:r>
+        <w:rPr>
+          <w:bCs/>
+        </w:rPr>
+        <w:t xml:space="preserve"> separate .csv that contains all the points is located. (this file should be obtained from your system integrator.)</w:t>
       </w:r>
     </w:p>
     <w:p>
@@ -8301,6 +8653,7 @@
         </w:rPr>
         <w:t xml:space="preserve">Default: </w:t>
       </w:r>
+      <w:proofErr w:type="spellStart"/>
       <w:r>
         <w:rPr>
           <w:bCs/>
@@ -8308,6 +8661,7 @@
         </w:rPr>
         <w:t>DefaultValueForEboIotEdgeConnectorExtensionCacheTenantId</w:t>
       </w:r>
+      <w:proofErr w:type="spellEnd"/>
     </w:p>
     <w:p>
       <w:pPr>
@@ -8511,8 +8865,13 @@
           <w:i/>
         </w:rPr>
       </w:pPr>
-      <w:r>
-        <w:t>Mqtt Client Id:</w:t>
+      <w:proofErr w:type="spellStart"/>
+      <w:r>
+        <w:t>Mqtt</w:t>
+      </w:r>
+      <w:proofErr w:type="spellEnd"/>
+      <w:r>
+        <w:t xml:space="preserve"> Client Id:</w:t>
       </w:r>
       <w:r>
         <w:t xml:space="preserve"> </w:t>
@@ -8530,12 +8889,14 @@
         </w:rPr>
         <w:t xml:space="preserve">Example: </w:t>
       </w:r>
+      <w:proofErr w:type="spellStart"/>
       <w:r>
         <w:rPr>
           <w:bCs/>
         </w:rPr>
         <w:t>ValuePusher</w:t>
       </w:r>
+      <w:proofErr w:type="spellEnd"/>
     </w:p>
     <w:p>
       <w:pPr>
@@ -8553,7 +8914,15 @@
         <w:t xml:space="preserve">This is the MQTT topic that </w:t>
       </w:r>
       <w:r>
-        <w:t xml:space="preserve">the updated values will be pushed to. The default value for this should not be changed unless specficially told to do so. </w:t>
+        <w:t xml:space="preserve">the updated values will be pushed to. The default value for this should not be changed unless </w:t>
+      </w:r>
+      <w:proofErr w:type="spellStart"/>
+      <w:r>
+        <w:t>specficially</w:t>
+      </w:r>
+      <w:proofErr w:type="spellEnd"/>
+      <w:r>
+        <w:t xml:space="preserve"> told to do so. </w:t>
       </w:r>
       <w:r>
         <w:rPr>
@@ -8561,6 +8930,7 @@
         </w:rPr>
         <w:t xml:space="preserve">Default: </w:t>
       </w:r>
+      <w:proofErr w:type="spellStart"/>
       <w:r>
         <w:rPr>
           <w:i/>
@@ -8571,8 +8941,23 @@
         <w:rPr>
           <w:i/>
         </w:rPr>
-        <w:t>edgeconnector/newvalues</w:t>
-      </w:r>
+        <w:t>edgeconnector</w:t>
+      </w:r>
+      <w:proofErr w:type="spellEnd"/>
+      <w:r>
+        <w:rPr>
+          <w:i/>
+        </w:rPr>
+        <w:t>/</w:t>
+      </w:r>
+      <w:proofErr w:type="spellStart"/>
+      <w:r>
+        <w:rPr>
+          <w:i/>
+        </w:rPr>
+        <w:t>newvalues</w:t>
+      </w:r>
+      <w:proofErr w:type="spellEnd"/>
     </w:p>
     <w:p>
       <w:pPr>
@@ -8598,12 +8983,14 @@
       <w:r>
         <w:t xml:space="preserve"> </w:t>
       </w:r>
+      <w:proofErr w:type="spellStart"/>
       <w:r>
         <w:rPr>
           <w:i/>
         </w:rPr>
         <w:t>DefaultValueForEboIotEdgeConnectorExtensionCacheTenantId</w:t>
       </w:r>
+      <w:proofErr w:type="spellEnd"/>
     </w:p>
     <w:p>
       <w:pPr>
@@ -8614,11 +9001,19 @@
         </w:numPr>
         <w:ind w:left="720"/>
       </w:pPr>
+      <w:proofErr w:type="spellStart"/>
       <w:r>
         <w:rPr>
           <w:bCs/>
         </w:rPr>
-        <w:t>Mqtt Broker Settings: The below settings are used for connecting to the MQTT broker started by the MQTT Broker Processor.</w:t>
+        <w:t>Mqtt</w:t>
+      </w:r>
+      <w:proofErr w:type="spellEnd"/>
+      <w:r>
+        <w:rPr>
+          <w:bCs/>
+        </w:rPr>
+        <w:t xml:space="preserve"> Broker Settings: The below settings are used for connecting to the MQTT broker started by the MQTT Broker Processor.</w:t>
       </w:r>
     </w:p>
     <w:p>
@@ -8694,7 +9089,21 @@
         <w:rPr>
           <w:bCs/>
         </w:rPr>
-        <w:t xml:space="preserve">Is Encrypted Communication: Whether or not this MQTT client should secure communication. </w:t>
+        <w:t xml:space="preserve">Is Encrypted Communication: </w:t>
+      </w:r>
+      <w:proofErr w:type="gramStart"/>
+      <w:r>
+        <w:rPr>
+          <w:bCs/>
+        </w:rPr>
+        <w:t>Whether or not</w:t>
+      </w:r>
+      <w:proofErr w:type="gramEnd"/>
+      <w:r>
+        <w:rPr>
+          <w:bCs/>
+        </w:rPr>
+        <w:t xml:space="preserve"> this MQTT client should secure communication. </w:t>
       </w:r>
       <w:r>
         <w:rPr>
@@ -8813,7 +9222,15 @@
         <w:t xml:space="preserve"> is the MQTT topic that the processor will be listening on for values to written to</w:t>
       </w:r>
       <w:r>
-        <w:t xml:space="preserve">. The default value for this should not be changed unless specficially told to do so. </w:t>
+        <w:t xml:space="preserve">. The default value for this should not be changed unless </w:t>
+      </w:r>
+      <w:proofErr w:type="spellStart"/>
+      <w:r>
+        <w:t>specficially</w:t>
+      </w:r>
+      <w:proofErr w:type="spellEnd"/>
+      <w:r>
+        <w:t xml:space="preserve"> told to do so. </w:t>
       </w:r>
       <w:r>
         <w:rPr>
@@ -8821,6 +9238,7 @@
         </w:rPr>
         <w:t xml:space="preserve">Default: </w:t>
       </w:r>
+      <w:proofErr w:type="spellStart"/>
       <w:r>
         <w:rPr>
           <w:i/>
@@ -8831,14 +9249,23 @@
         <w:rPr>
           <w:i/>
         </w:rPr>
-        <w:t>edgeconnector/</w:t>
-      </w:r>
+        <w:t>edgeconnector</w:t>
+      </w:r>
+      <w:proofErr w:type="spellEnd"/>
       <w:r>
         <w:rPr>
           <w:i/>
         </w:rPr>
+        <w:t>/</w:t>
+      </w:r>
+      <w:proofErr w:type="spellStart"/>
+      <w:r>
+        <w:rPr>
+          <w:i/>
+        </w:rPr>
         <w:t>sendvalues</w:t>
       </w:r>
+      <w:proofErr w:type="spellEnd"/>
     </w:p>
     <w:p>
       <w:pPr>
@@ -8853,8 +9280,13 @@
           <w:i/>
         </w:rPr>
       </w:pPr>
-      <w:r>
-        <w:t>Mqtt Client Id:</w:t>
+      <w:proofErr w:type="spellStart"/>
+      <w:r>
+        <w:t>Mqtt</w:t>
+      </w:r>
+      <w:proofErr w:type="spellEnd"/>
+      <w:r>
+        <w:t xml:space="preserve"> Client Id:</w:t>
       </w:r>
       <w:r>
         <w:t xml:space="preserve"> </w:t>
@@ -8872,12 +9304,14 @@
         </w:rPr>
         <w:t xml:space="preserve">Example: </w:t>
       </w:r>
+      <w:proofErr w:type="spellStart"/>
       <w:r>
         <w:rPr>
           <w:bCs/>
         </w:rPr>
         <w:t>ValuePusher</w:t>
       </w:r>
+      <w:proofErr w:type="spellEnd"/>
     </w:p>
     <w:p>
       <w:pPr>
@@ -8889,7 +9323,23 @@
         <w:ind w:left="720"/>
       </w:pPr>
       <w:r>
-        <w:t xml:space="preserve">Value Push Topic: This is the MQTT topic that the the updated values will be pushed to. The default value for this should not be changed unless specficially told to do so. </w:t>
+        <w:t xml:space="preserve">Value Push Topic: This is the MQTT topic that the </w:t>
+      </w:r>
+      <w:proofErr w:type="spellStart"/>
+      <w:r>
+        <w:t>the</w:t>
+      </w:r>
+      <w:proofErr w:type="spellEnd"/>
+      <w:r>
+        <w:t xml:space="preserve"> updated values will be pushed to. The default value for this should not be changed unless </w:t>
+      </w:r>
+      <w:proofErr w:type="spellStart"/>
+      <w:r>
+        <w:t>specficially</w:t>
+      </w:r>
+      <w:proofErr w:type="spellEnd"/>
+      <w:r>
+        <w:t xml:space="preserve"> told to do so. </w:t>
       </w:r>
       <w:r>
         <w:rPr>
@@ -8897,12 +9347,28 @@
         </w:rPr>
         <w:t xml:space="preserve">Default: </w:t>
       </w:r>
+      <w:proofErr w:type="spellStart"/>
       <w:r>
         <w:rPr>
           <w:i/>
         </w:rPr>
-        <w:t>eboioteedgeconnector/newvalues</w:t>
-      </w:r>
+        <w:t>eboioteedgeconnector</w:t>
+      </w:r>
+      <w:proofErr w:type="spellEnd"/>
+      <w:r>
+        <w:rPr>
+          <w:i/>
+        </w:rPr>
+        <w:t>/</w:t>
+      </w:r>
+      <w:proofErr w:type="spellStart"/>
+      <w:r>
+        <w:rPr>
+          <w:i/>
+        </w:rPr>
+        <w:t>newvalues</w:t>
+      </w:r>
+      <w:proofErr w:type="spellEnd"/>
     </w:p>
     <w:p>
       <w:pPr>
@@ -8928,12 +9394,14 @@
       <w:r>
         <w:t xml:space="preserve"> </w:t>
       </w:r>
+      <w:proofErr w:type="spellStart"/>
       <w:r>
         <w:rPr>
           <w:i/>
         </w:rPr>
         <w:t>DefaultValueForEboIotEdgeConnectorExtensionCacheTenantId</w:t>
       </w:r>
+      <w:proofErr w:type="spellEnd"/>
     </w:p>
     <w:p>
       <w:pPr>
@@ -8944,12 +9412,20 @@
         </w:numPr>
         <w:ind w:left="720"/>
       </w:pPr>
+      <w:proofErr w:type="spellStart"/>
       <w:r>
         <w:rPr>
           <w:bCs/>
         </w:rPr>
         <w:lastRenderedPageBreak/>
-        <w:t>Mqtt Broker Settings: The below settings are used for connecting to the MQTT broker started by the MQTT Broker Processor.</w:t>
+        <w:t>Mqtt</w:t>
+      </w:r>
+      <w:proofErr w:type="spellEnd"/>
+      <w:r>
+        <w:rPr>
+          <w:bCs/>
+        </w:rPr>
+        <w:t xml:space="preserve"> Broker Settings: The below settings are used for connecting to the MQTT broker started by the MQTT Broker Processor.</w:t>
       </w:r>
     </w:p>
     <w:p>
@@ -9025,7 +9501,21 @@
         <w:rPr>
           <w:bCs/>
         </w:rPr>
-        <w:t xml:space="preserve">Is Encrypted Communication: Whether or not this MQTT client should secure communication. </w:t>
+        <w:t xml:space="preserve">Is Encrypted Communication: </w:t>
+      </w:r>
+      <w:proofErr w:type="gramStart"/>
+      <w:r>
+        <w:rPr>
+          <w:bCs/>
+        </w:rPr>
+        <w:t>Whether or not</w:t>
+      </w:r>
+      <w:proofErr w:type="gramEnd"/>
+      <w:r>
+        <w:rPr>
+          <w:bCs/>
+        </w:rPr>
+        <w:t xml:space="preserve"> this MQTT client should secure communication. </w:t>
       </w:r>
       <w:r>
         <w:rPr>
@@ -9879,14 +10369,29 @@
         <w:rPr>
           <w:rFonts w:eastAsiaTheme="majorEastAsia" w:cstheme="minorHAnsi"/>
         </w:rPr>
-        <w:t xml:space="preserve">Select the </w:t>
+        <w:t xml:space="preserve">Select </w:t>
+      </w:r>
+      <w:proofErr w:type="gramStart"/>
+      <w:r>
+        <w:rPr>
+          <w:rFonts w:eastAsiaTheme="majorEastAsia" w:cstheme="minorHAnsi"/>
+        </w:rPr>
+        <w:t xml:space="preserve">the </w:t>
       </w:r>
       <w:r>
         <w:rPr>
           <w:rFonts w:eastAsiaTheme="majorEastAsia" w:cstheme="minorHAnsi"/>
           <w:b/>
         </w:rPr>
-        <w:t xml:space="preserve">Every </w:t>
+        <w:t>Every</w:t>
+      </w:r>
+      <w:proofErr w:type="gramEnd"/>
+      <w:r>
+        <w:rPr>
+          <w:rFonts w:eastAsiaTheme="majorEastAsia" w:cstheme="minorHAnsi"/>
+          <w:b/>
+        </w:rPr>
+        <w:t xml:space="preserve"> </w:t>
       </w:r>
       <w:r>
         <w:rPr>
@@ -9984,7 +10489,23 @@
           <w:rFonts w:eastAsiaTheme="majorEastAsia" w:cstheme="minorHAnsi"/>
           <w:b/>
         </w:rPr>
-        <w:t>Runs On Start</w:t>
+        <w:t xml:space="preserve">Runs </w:t>
+      </w:r>
+      <w:proofErr w:type="gramStart"/>
+      <w:r>
+        <w:rPr>
+          <w:rFonts w:eastAsiaTheme="majorEastAsia" w:cstheme="minorHAnsi"/>
+          <w:b/>
+        </w:rPr>
+        <w:t>On</w:t>
+      </w:r>
+      <w:proofErr w:type="gramEnd"/>
+      <w:r>
+        <w:rPr>
+          <w:rFonts w:eastAsiaTheme="majorEastAsia" w:cstheme="minorHAnsi"/>
+          <w:b/>
+        </w:rPr>
+        <w:t xml:space="preserve"> Start</w:t>
       </w:r>
       <w:r>
         <w:rPr>
@@ -10030,7 +10551,23 @@
           <w:rFonts w:eastAsiaTheme="majorEastAsia" w:cstheme="minorHAnsi"/>
           <w:b/>
         </w:rPr>
-        <w:t>Runs On Schedule</w:t>
+        <w:t xml:space="preserve">Runs </w:t>
+      </w:r>
+      <w:proofErr w:type="gramStart"/>
+      <w:r>
+        <w:rPr>
+          <w:rFonts w:eastAsiaTheme="majorEastAsia" w:cstheme="minorHAnsi"/>
+          <w:b/>
+        </w:rPr>
+        <w:t>On</w:t>
+      </w:r>
+      <w:proofErr w:type="gramEnd"/>
+      <w:r>
+        <w:rPr>
+          <w:rFonts w:eastAsiaTheme="majorEastAsia" w:cstheme="minorHAnsi"/>
+          <w:b/>
+        </w:rPr>
+        <w:t xml:space="preserve"> Schedule</w:t>
       </w:r>
       <w:r>
         <w:rPr>
@@ -10285,6 +10822,7 @@
       <w:r>
         <w:t xml:space="preserve">Hit the </w:t>
       </w:r>
+      <w:proofErr w:type="gramStart"/>
       <w:r>
         <w:rPr>
           <w:b/>
@@ -10294,6 +10832,7 @@
       <w:r>
         <w:t xml:space="preserve">  button</w:t>
       </w:r>
+      <w:proofErr w:type="gramEnd"/>
       <w:r>
         <w:t xml:space="preserve">: </w:t>
       </w:r>
@@ -10554,12 +11093,21 @@
       <w:r>
         <w:t xml:space="preserve"> and </w:t>
       </w:r>
+      <w:proofErr w:type="spellStart"/>
       <w:r>
         <w:rPr>
           <w:b/>
           <w:i/>
         </w:rPr>
-        <w:t xml:space="preserve">Ews </w:t>
+        <w:t>Ews</w:t>
+      </w:r>
+      <w:proofErr w:type="spellEnd"/>
+      <w:r>
+        <w:rPr>
+          <w:b/>
+          <w:i/>
+        </w:rPr>
+        <w:t xml:space="preserve"> </w:t>
       </w:r>
       <w:r>
         <w:rPr>
@@ -10641,7 +11189,15 @@
         <w:ind w:left="0"/>
       </w:pPr>
       <w:r>
-        <w:t>If you navigate to the Smart Connector portal and see a page similar to the below screenshot. This means that either you have not yet got a license for your Smart Connector framework, or your current license is no longer valid.</w:t>
+        <w:t xml:space="preserve">If you navigate to the Smart Connector portal and see a page </w:t>
+      </w:r>
+      <w:proofErr w:type="gramStart"/>
+      <w:r>
+        <w:t>similar to</w:t>
+      </w:r>
+      <w:proofErr w:type="gramEnd"/>
+      <w:r>
+        <w:t xml:space="preserve"> the below screenshot. This means that either you have not yet got a license for your Smart Connector framework, or your current license is no longer valid.</w:t>
       </w:r>
     </w:p>
     <w:p>
@@ -10734,19 +11290,7 @@
           <w:rPr>
             <w:rStyle w:val="Hyperlink"/>
           </w:rPr>
-          <w:t xml:space="preserve"> Smart Connector Fr</w:t>
-        </w:r>
-        <w:r>
-          <w:rPr>
-            <w:rStyle w:val="Hyperlink"/>
-          </w:rPr>
-          <w:t>a</w:t>
-        </w:r>
-        <w:r>
-          <w:rPr>
-            <w:rStyle w:val="Hyperlink"/>
-          </w:rPr>
-          <w:t>mework Runtime License</w:t>
+          <w:t xml:space="preserve"> Smart Connector Framework Runtime License</w:t>
         </w:r>
       </w:hyperlink>
     </w:p>
@@ -11148,10 +11692,34 @@
         <w:ind w:left="0"/>
       </w:pPr>
       <w:r>
-        <w:t>The Windows user installing the Smart Connector Framework software must have ‘dbcreator’ and ‘public’ roles within SQL in order for Smart Connector Framework to install correctly</w:t>
-      </w:r>
-      <w:r>
-        <w:t>. During the installation process of Smart Connector Framework the</w:t>
+        <w:t>The Windows user installing the Smart Connector Framework software must have ‘</w:t>
+      </w:r>
+      <w:proofErr w:type="spellStart"/>
+      <w:r>
+        <w:t>dbcreator</w:t>
+      </w:r>
+      <w:proofErr w:type="spellEnd"/>
+      <w:r>
+        <w:t xml:space="preserve">’ and ‘public’ roles within SQL </w:t>
+      </w:r>
+      <w:proofErr w:type="gramStart"/>
+      <w:r>
+        <w:t>in order for</w:t>
+      </w:r>
+      <w:proofErr w:type="gramEnd"/>
+      <w:r>
+        <w:t xml:space="preserve"> Smart Connector Framework to install correctly</w:t>
+      </w:r>
+      <w:r>
+        <w:t xml:space="preserve">. During the installation process of Smart Connector </w:t>
+      </w:r>
+      <w:proofErr w:type="gramStart"/>
+      <w:r>
+        <w:t>Framework</w:t>
+      </w:r>
+      <w:proofErr w:type="gramEnd"/>
+      <w:r>
+        <w:t xml:space="preserve"> the</w:t>
       </w:r>
       <w:r>
         <w:t xml:space="preserve"> database </w:t>
@@ -18277,7 +18845,7 @@
 </file>
 
 <file path=customXml/itemProps1.xml><?xml version="1.0" encoding="utf-8"?>
-<ds:datastoreItem xmlns:ds="http://schemas.openxmlformats.org/officeDocument/2006/customXml" ds:itemID="{2A6FB32A-FE63-45FF-A2B6-3361F467BEEA}">
+<ds:datastoreItem xmlns:ds="http://schemas.openxmlformats.org/officeDocument/2006/customXml" ds:itemID="{F5B570F2-A184-4B8E-B779-D70EE1F7F303}">
   <ds:schemaRefs>
     <ds:schemaRef ds:uri="http://schemas.openxmlformats.org/officeDocument/2006/bibliography"/>
   </ds:schemaRefs>

</xml_diff>

<commit_message>
Updated Smart Connector version to 2.4.10
</commit_message>
<xml_diff>
--- a/Documentation/EBO IoT Edge Smart Connector Extension Install and Configuration Guide.docx
+++ b/Documentation/EBO IoT Edge Smart Connector Extension Install and Configuration Guide.docx
@@ -2879,6 +2879,10 @@
     <w:p/>
     <w:p/>
     <w:p/>
+    <w:p>
+      <w:bookmarkStart w:id="1" w:name="_GoBack"/>
+      <w:bookmarkEnd w:id="1"/>
+    </w:p>
     <w:p/>
     <w:p/>
     <w:p/>
@@ -2887,7 +2891,6 @@
     <w:p/>
     <w:p/>
     <w:p/>
-    <w:p/>
     <w:p>
       <w:pPr>
         <w:pStyle w:val="Heading2"/>
@@ -2896,14 +2899,12 @@
           <w:numId w:val="15"/>
         </w:numPr>
       </w:pPr>
-      <w:bookmarkStart w:id="1" w:name="_Toc530060522"/>
-      <w:bookmarkStart w:id="2" w:name="_GoBack"/>
-      <w:bookmarkEnd w:id="2"/>
+      <w:bookmarkStart w:id="2" w:name="_Toc530060522"/>
       <w:r>
         <w:lastRenderedPageBreak/>
         <w:t>Architecture</w:t>
       </w:r>
-      <w:bookmarkEnd w:id="1"/>
+      <w:bookmarkEnd w:id="2"/>
       <w:r>
         <w:t xml:space="preserve"> </w:t>
       </w:r>
@@ -2950,7 +2951,7 @@
           <v:shape id="_x0000_i1025" type="#_x0000_t75" style="width:298.1pt;height:342.05pt" o:ole="">
             <v:imagedata r:id="rId9" o:title=""/>
           </v:shape>
-          <o:OLEObject Type="Embed" ProgID="SmartDraw.2" ShapeID="_x0000_i1025" DrawAspect="Content" ObjectID="_1603872667" r:id="rId10"/>
+          <o:OLEObject Type="Embed" ProgID="SmartDraw.2" ShapeID="_x0000_i1025" DrawAspect="Content" ObjectID="_1603873295" r:id="rId10"/>
         </w:object>
       </w:r>
     </w:p>
@@ -3783,10 +3784,10 @@
           <w:noProof/>
         </w:rPr>
         <w:drawing>
-          <wp:inline distT="0" distB="0" distL="0" distR="0" wp14:anchorId="59F64DC4" wp14:editId="59123BC8">
-            <wp:extent cx="5212080" cy="922020"/>
-            <wp:effectExtent l="0" t="0" r="7620" b="0"/>
-            <wp:docPr id="5" name="Picture 5"/>
+          <wp:inline distT="0" distB="0" distL="0" distR="0" wp14:anchorId="769BC975" wp14:editId="71D66235">
+            <wp:extent cx="5943600" cy="1184910"/>
+            <wp:effectExtent l="0" t="0" r="0" b="0"/>
+            <wp:docPr id="20" name="Picture 20"/>
             <wp:cNvGraphicFramePr>
               <a:graphicFrameLocks xmlns:a="http://schemas.openxmlformats.org/drawingml/2006/main" noChangeAspect="1"/>
             </wp:cNvGraphicFramePr>
@@ -3798,13 +3799,7 @@
                     <pic:cNvPicPr/>
                   </pic:nvPicPr>
                   <pic:blipFill>
-                    <a:blip r:embed="rId15" cstate="print">
-                      <a:extLst>
-                        <a:ext uri="{28A0092B-C50C-407E-A947-70E740481C1C}">
-                          <a14:useLocalDpi xmlns:a14="http://schemas.microsoft.com/office/drawing/2010/main" val="0"/>
-                        </a:ext>
-                      </a:extLst>
-                    </a:blip>
+                    <a:blip r:embed="rId15"/>
                     <a:stretch>
                       <a:fillRect/>
                     </a:stretch>
@@ -3812,7 +3807,7 @@
                   <pic:spPr>
                     <a:xfrm>
                       <a:off x="0" y="0"/>
-                      <a:ext cx="5242940" cy="927479"/>
+                      <a:ext cx="5943600" cy="1184910"/>
                     </a:xfrm>
                     <a:prstGeom prst="rect">
                       <a:avLst/>
@@ -3857,10 +3852,10 @@
           <w:noProof/>
         </w:rPr>
         <w:drawing>
-          <wp:inline distT="0" distB="0" distL="0" distR="0" wp14:anchorId="2B8C50DB" wp14:editId="4106BC4C">
-            <wp:extent cx="5059680" cy="718024"/>
-            <wp:effectExtent l="0" t="0" r="0" b="6350"/>
-            <wp:docPr id="7" name="Picture 7"/>
+          <wp:inline distT="0" distB="0" distL="0" distR="0" wp14:anchorId="5A8F56EF" wp14:editId="3A54438C">
+            <wp:extent cx="5943600" cy="1179195"/>
+            <wp:effectExtent l="0" t="0" r="0" b="1905"/>
+            <wp:docPr id="14" name="Picture 14"/>
             <wp:cNvGraphicFramePr>
               <a:graphicFrameLocks xmlns:a="http://schemas.openxmlformats.org/drawingml/2006/main" noChangeAspect="1"/>
             </wp:cNvGraphicFramePr>
@@ -3872,13 +3867,7 @@
                     <pic:cNvPicPr/>
                   </pic:nvPicPr>
                   <pic:blipFill>
-                    <a:blip r:embed="rId16" cstate="print">
-                      <a:extLst>
-                        <a:ext uri="{28A0092B-C50C-407E-A947-70E740481C1C}">
-                          <a14:useLocalDpi xmlns:a14="http://schemas.microsoft.com/office/drawing/2010/main" val="0"/>
-                        </a:ext>
-                      </a:extLst>
-                    </a:blip>
+                    <a:blip r:embed="rId16"/>
                     <a:stretch>
                       <a:fillRect/>
                     </a:stretch>
@@ -3886,7 +3875,7 @@
                   <pic:spPr>
                     <a:xfrm>
                       <a:off x="0" y="0"/>
-                      <a:ext cx="5059680" cy="718024"/>
+                      <a:ext cx="5943600" cy="1179195"/>
                     </a:xfrm>
                     <a:prstGeom prst="rect">
                       <a:avLst/>
@@ -3948,7 +3937,7 @@
         <w:rPr>
           <w:b/>
         </w:rPr>
-        <w:t>.7</w:t>
+        <w:t>.10</w:t>
       </w:r>
       <w:r>
         <w:rPr>
@@ -4007,11 +3996,6 @@
     </w:p>
     <w:p>
       <w:pPr>
-        <w:ind w:left="720"/>
-      </w:pPr>
-    </w:p>
-    <w:p>
-      <w:pPr>
         <w:pStyle w:val="Heading2"/>
         <w:numPr>
           <w:ilvl w:val="1"/>
@@ -4053,7 +4037,7 @@
         <w:t>4</w:t>
       </w:r>
       <w:r>
-        <w:t>.7</w:t>
+        <w:t>.10</w:t>
       </w:r>
       <w:r>
         <w:t>.exe</w:t>
@@ -4194,7 +4178,10 @@
         <w:t>4</w:t>
       </w:r>
       <w:r>
-        <w:t>.7</w:t>
+        <w:t>.</w:t>
+      </w:r>
+      <w:r>
+        <w:t>10</w:t>
       </w:r>
       <w:r>
         <w:t>.exe</w:t>
@@ -4215,7 +4202,10 @@
         <w:t>4</w:t>
       </w:r>
       <w:r>
-        <w:t>.7</w:t>
+        <w:t>.</w:t>
+      </w:r>
+      <w:r>
+        <w:t>10</w:t>
       </w:r>
       <w:r>
         <w:t>.exe</w:t>
@@ -18843,7 +18833,7 @@
 </file>
 
 <file path=customXml/itemProps1.xml><?xml version="1.0" encoding="utf-8"?>
-<ds:datastoreItem xmlns:ds="http://schemas.openxmlformats.org/officeDocument/2006/customXml" ds:itemID="{8A496CB9-8AFB-43E2-8362-5E3C85D79B2F}">
+<ds:datastoreItem xmlns:ds="http://schemas.openxmlformats.org/officeDocument/2006/customXml" ds:itemID="{5341B7B2-10E5-4EA6-9DB5-63802E46F88B}">
   <ds:schemaRefs>
     <ds:schemaRef ds:uri="http://schemas.openxmlformats.org/officeDocument/2006/bibliography"/>
   </ds:schemaRefs>

</xml_diff>

<commit_message>
Updated documentation per review
</commit_message>
<xml_diff>
--- a/Documentation/EBO IoT Edge Smart Connector Extension Install and Configuration Guide.docx
+++ b/Documentation/EBO IoT Edge Smart Connector Extension Install and Configuration Guide.docx
@@ -172,6 +172,7 @@
                                     <w:dataBinding w:prefixMappings="xmlns:ns0='http://purl.org/dc/elements/1.1/' xmlns:ns1='http://schemas.openxmlformats.org/package/2006/metadata/core-properties' " w:xpath="/ns1:coreProperties[1]/ns0:title[1]" w:storeItemID="{6C3C8BC8-F283-45AE-878A-BAB7291924A1}"/>
                                     <w:text/>
                                   </w:sdtPr>
+                                  <w:sdtEndPr/>
                                   <w:sdtContent>
                                     <w:r>
                                       <w:rPr>
@@ -198,6 +199,7 @@
                                   <w:dataBinding w:prefixMappings="xmlns:ns0='http://purl.org/dc/elements/1.1/' xmlns:ns1='http://schemas.openxmlformats.org/package/2006/metadata/core-properties' " w:xpath="/ns1:coreProperties[1]/ns0:subject[1]" w:storeItemID="{6C3C8BC8-F283-45AE-878A-BAB7291924A1}"/>
                                   <w:text/>
                                 </w:sdtPr>
+                                <w:sdtEndPr/>
                                 <w:sdtContent>
                                   <w:p>
                                     <w:pPr>
@@ -236,6 +238,7 @@
                                   <w:dataBinding w:prefixMappings="xmlns:ns0='http://purl.org/dc/elements/1.1/' xmlns:ns1='http://schemas.openxmlformats.org/package/2006/metadata/core-properties' " w:xpath="/ns1:coreProperties[1]/ns0:creator[1]" w:storeItemID="{6C3C8BC8-F283-45AE-878A-BAB7291924A1}"/>
                                   <w:text/>
                                 </w:sdtPr>
+                                <w:sdtEndPr/>
                                 <w:sdtContent>
                                   <w:p>
                                     <w:pPr>
@@ -313,6 +316,7 @@
                               <w:dataBinding w:prefixMappings="xmlns:ns0='http://purl.org/dc/elements/1.1/' xmlns:ns1='http://schemas.openxmlformats.org/package/2006/metadata/core-properties' " w:xpath="/ns1:coreProperties[1]/ns0:title[1]" w:storeItemID="{6C3C8BC8-F283-45AE-878A-BAB7291924A1}"/>
                               <w:text/>
                             </w:sdtPr>
+                            <w:sdtEndPr/>
                             <w:sdtContent>
                               <w:r>
                                 <w:rPr>
@@ -339,6 +343,7 @@
                             <w:dataBinding w:prefixMappings="xmlns:ns0='http://purl.org/dc/elements/1.1/' xmlns:ns1='http://schemas.openxmlformats.org/package/2006/metadata/core-properties' " w:xpath="/ns1:coreProperties[1]/ns0:subject[1]" w:storeItemID="{6C3C8BC8-F283-45AE-878A-BAB7291924A1}"/>
                             <w:text/>
                           </w:sdtPr>
+                          <w:sdtEndPr/>
                           <w:sdtContent>
                             <w:p>
                               <w:pPr>
@@ -377,6 +382,7 @@
                             <w:dataBinding w:prefixMappings="xmlns:ns0='http://purl.org/dc/elements/1.1/' xmlns:ns1='http://schemas.openxmlformats.org/package/2006/metadata/core-properties' " w:xpath="/ns1:coreProperties[1]/ns0:creator[1]" w:storeItemID="{6C3C8BC8-F283-45AE-878A-BAB7291924A1}"/>
                             <w:text/>
                           </w:sdtPr>
+                          <w:sdtEndPr/>
                           <w:sdtContent>
                             <w:p>
                               <w:pPr>
@@ -2590,7 +2596,7 @@
         <w:t>Struxure</w:t>
       </w:r>
       <w:r>
-        <w:t xml:space="preserve"> Building Operations</w:t>
+        <w:t xml:space="preserve"> Building Operation</w:t>
       </w:r>
       <w:r>
         <w:t>.</w:t>
@@ -2813,7 +2819,13 @@
         <w:rPr>
           <w:b/>
         </w:rPr>
-        <w:t xml:space="preserve">EcoStruxure Building Operations: </w:t>
+        <w:t>EcoStruxure Building Operation</w:t>
+      </w:r>
+      <w:r>
+        <w:rPr>
+          <w:b/>
+        </w:rPr>
+        <w:t xml:space="preserve">: </w:t>
       </w:r>
       <w:r>
         <w:t>Versions 2.0 and newer</w:t>
@@ -2875,13 +2887,6 @@
         </w:rPr>
         <w:t xml:space="preserve"> with a maximum of 100 points.</w:t>
       </w:r>
-    </w:p>
-    <w:p/>
-    <w:p/>
-    <w:p/>
-    <w:p>
-      <w:bookmarkStart w:id="1" w:name="_GoBack"/>
-      <w:bookmarkEnd w:id="1"/>
     </w:p>
     <w:p/>
     <w:p/>
@@ -2891,6 +2896,10 @@
     <w:p/>
     <w:p/>
     <w:p/>
+    <w:p/>
+    <w:p/>
+    <w:p/>
+    <w:p/>
     <w:p>
       <w:pPr>
         <w:pStyle w:val="Heading2"/>
@@ -2899,12 +2908,12 @@
           <w:numId w:val="15"/>
         </w:numPr>
       </w:pPr>
-      <w:bookmarkStart w:id="2" w:name="_Toc530060522"/>
+      <w:bookmarkStart w:id="1" w:name="_Toc530060522"/>
       <w:r>
         <w:lastRenderedPageBreak/>
         <w:t>Architecture</w:t>
       </w:r>
-      <w:bookmarkEnd w:id="2"/>
+      <w:bookmarkEnd w:id="1"/>
       <w:r>
         <w:t xml:space="preserve"> </w:t>
       </w:r>
@@ -2948,10 +2957,10 @@
             <v:path o:extrusionok="f" gradientshapeok="t" o:connecttype="rect"/>
             <o:lock v:ext="edit" aspectratio="t"/>
           </v:shapetype>
-          <v:shape id="_x0000_i1025" type="#_x0000_t75" style="width:298.1pt;height:342.05pt" o:ole="">
+          <v:shape id="_x0000_i1025" type="#_x0000_t75" style="width:298.05pt;height:342.4pt" o:ole="">
             <v:imagedata r:id="rId9" o:title=""/>
           </v:shape>
-          <o:OLEObject Type="Embed" ProgID="SmartDraw.2" ShapeID="_x0000_i1025" DrawAspect="Content" ObjectID="_1603873295" r:id="rId10"/>
+          <o:OLEObject Type="Embed" ProgID="SmartDraw.2" ShapeID="_x0000_i1025" DrawAspect="Content" ObjectID="_1604824818" r:id="rId10"/>
         </w:object>
       </w:r>
     </w:p>
@@ -2995,12 +3004,12 @@
           <w:numId w:val="15"/>
         </w:numPr>
       </w:pPr>
-      <w:bookmarkStart w:id="3" w:name="_Toc530060523"/>
+      <w:bookmarkStart w:id="2" w:name="_Toc530060523"/>
       <w:r>
         <w:lastRenderedPageBreak/>
         <w:t>Prerequisites</w:t>
       </w:r>
-      <w:bookmarkEnd w:id="3"/>
+      <w:bookmarkEnd w:id="2"/>
     </w:p>
     <w:p>
       <w:pPr>
@@ -3296,7 +3305,7 @@
         </w:numPr>
         <w:ind w:left="630" w:hanging="630"/>
       </w:pPr>
-      <w:bookmarkStart w:id="4" w:name="_Toc530060524"/>
+      <w:bookmarkStart w:id="3" w:name="_Toc530060524"/>
       <w:r>
         <w:t xml:space="preserve">Quick </w:t>
       </w:r>
@@ -3315,7 +3324,7 @@
       <w:r>
         <w:t>Sequence</w:t>
       </w:r>
-      <w:bookmarkEnd w:id="4"/>
+      <w:bookmarkEnd w:id="3"/>
     </w:p>
     <w:p>
       <w:pPr>
@@ -3338,7 +3347,13 @@
         <w:ind w:left="720"/>
       </w:pPr>
       <w:r>
-        <w:t xml:space="preserve">Install, Configure and License the </w:t>
+        <w:t xml:space="preserve">Install, </w:t>
+      </w:r>
+      <w:r>
+        <w:t xml:space="preserve">License, and </w:t>
+      </w:r>
+      <w:r>
+        <w:t xml:space="preserve">Configure the </w:t>
       </w:r>
       <w:r>
         <w:rPr>
@@ -3394,6 +3409,15 @@
         <w:t>Smart Connector Extension</w:t>
       </w:r>
     </w:p>
+    <w:p/>
+    <w:p/>
+    <w:p/>
+    <w:p/>
+    <w:p/>
+    <w:p/>
+    <w:p/>
+    <w:p/>
+    <w:p/>
     <w:p>
       <w:pPr>
         <w:pStyle w:val="Heading1"/>
@@ -3402,11 +3426,12 @@
           <w:numId w:val="52"/>
         </w:numPr>
       </w:pPr>
-      <w:bookmarkStart w:id="5" w:name="_Toc530060525"/>
-      <w:r>
+      <w:bookmarkStart w:id="4" w:name="_Toc530060525"/>
+      <w:r>
+        <w:lastRenderedPageBreak/>
         <w:t>Smart Connector Framework Installation</w:t>
       </w:r>
-      <w:bookmarkEnd w:id="5"/>
+      <w:bookmarkEnd w:id="4"/>
       <w:r>
         <w:t xml:space="preserve"> </w:t>
       </w:r>
@@ -3489,7 +3514,7 @@
           <w:numId w:val="52"/>
         </w:numPr>
       </w:pPr>
-      <w:bookmarkStart w:id="6" w:name="_Toc530060526"/>
+      <w:bookmarkStart w:id="5" w:name="_Toc530060526"/>
       <w:r>
         <w:t>Download</w:t>
       </w:r>
@@ -3505,7 +3530,7 @@
       <w:r>
         <w:t xml:space="preserve"> Framework</w:t>
       </w:r>
-      <w:bookmarkEnd w:id="6"/>
+      <w:bookmarkEnd w:id="5"/>
     </w:p>
     <w:p>
       <w:pPr>
@@ -3574,13 +3599,13 @@
         <mc:AlternateContent>
           <mc:Choice Requires="wps">
             <w:drawing>
-              <wp:anchor distT="0" distB="0" distL="114300" distR="114300" simplePos="0" relativeHeight="251663360" behindDoc="0" locked="0" layoutInCell="1" allowOverlap="1" wp14:anchorId="20503F9D" wp14:editId="280D624D">
+              <wp:anchor distT="0" distB="0" distL="114300" distR="114300" simplePos="0" relativeHeight="251663360" behindDoc="0" locked="0" layoutInCell="1" allowOverlap="1" wp14:anchorId="20503F9D" wp14:editId="4AEA4C04">
                 <wp:simplePos x="0" y="0"/>
                 <wp:positionH relativeFrom="column">
-                  <wp:posOffset>4236720</wp:posOffset>
+                  <wp:posOffset>3853948</wp:posOffset>
                 </wp:positionH>
                 <wp:positionV relativeFrom="paragraph">
-                  <wp:posOffset>246380</wp:posOffset>
+                  <wp:posOffset>225115</wp:posOffset>
                 </wp:positionV>
                 <wp:extent cx="1051560" cy="403860"/>
                 <wp:effectExtent l="0" t="0" r="0" b="0"/>
@@ -3639,7 +3664,7 @@
           </mc:Choice>
           <mc:Fallback>
             <w:pict>
-              <v:oval w14:anchorId="1A56CE3E" id="Oval 14" o:spid="_x0000_s1026" style="position:absolute;margin-left:333.6pt;margin-top:19.4pt;width:82.8pt;height:31.8pt;z-index:251663360;visibility:visible;mso-wrap-style:square;mso-width-percent:0;mso-height-percent:0;mso-wrap-distance-left:9pt;mso-wrap-distance-top:0;mso-wrap-distance-right:9pt;mso-wrap-distance-bottom:0;mso-position-horizontal:absolute;mso-position-horizontal-relative:text;mso-position-vertical:absolute;mso-position-vertical-relative:text;mso-width-percent:0;mso-height-percent:0;mso-width-relative:page;mso-height-relative:page;v-text-anchor:top" o:gfxdata="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" filled="f" strokecolor="red" strokeweight="1.5pt"/>
+              <v:oval w14:anchorId="49F10568" id="Oval 14" o:spid="_x0000_s1026" style="position:absolute;margin-left:303.45pt;margin-top:17.75pt;width:82.8pt;height:31.8pt;z-index:251663360;visibility:visible;mso-wrap-style:square;mso-width-percent:0;mso-height-percent:0;mso-wrap-distance-left:9pt;mso-wrap-distance-top:0;mso-wrap-distance-right:9pt;mso-wrap-distance-bottom:0;mso-position-horizontal:absolute;mso-position-horizontal-relative:text;mso-position-vertical:absolute;mso-position-vertical-relative:text;mso-width-percent:0;mso-height-percent:0;mso-width-relative:page;mso-height-relative:page;v-text-anchor:top" o:gfxdata="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" filled="f" strokecolor="red" strokeweight="1.5pt"/>
             </w:pict>
           </mc:Fallback>
         </mc:AlternateContent>
@@ -3703,7 +3728,6 @@
         </w:numPr>
       </w:pPr>
       <w:r>
-        <w:lastRenderedPageBreak/>
         <w:t xml:space="preserve">Select Smart Connector icon  </w:t>
       </w:r>
       <w:r>
@@ -4002,8 +4026,9 @@
           <w:numId w:val="52"/>
         </w:numPr>
       </w:pPr>
-      <w:bookmarkStart w:id="7" w:name="_Toc530060527"/>
-      <w:r>
+      <w:bookmarkStart w:id="6" w:name="_Toc530060527"/>
+      <w:r>
+        <w:lastRenderedPageBreak/>
         <w:t>Install</w:t>
       </w:r>
       <w:r>
@@ -4018,7 +4043,7 @@
       <w:r>
         <w:t>Framework</w:t>
       </w:r>
-      <w:bookmarkEnd w:id="7"/>
+      <w:bookmarkEnd w:id="6"/>
     </w:p>
     <w:p>
       <w:pPr>
@@ -4141,27 +4166,27 @@
           <w:numId w:val="52"/>
         </w:numPr>
       </w:pPr>
-      <w:bookmarkStart w:id="8" w:name="_2.2.1_Install_Smart"/>
-      <w:bookmarkStart w:id="9" w:name="_Toc511982230"/>
-      <w:bookmarkStart w:id="10" w:name="_Toc511982477"/>
-      <w:bookmarkStart w:id="11" w:name="_Toc512000384"/>
-      <w:bookmarkStart w:id="12" w:name="_Toc512003340"/>
-      <w:bookmarkStart w:id="13" w:name="_Toc530060528"/>
+      <w:bookmarkStart w:id="7" w:name="_2.2.1_Install_Smart"/>
+      <w:bookmarkStart w:id="8" w:name="_Toc511982230"/>
+      <w:bookmarkStart w:id="9" w:name="_Toc511982477"/>
+      <w:bookmarkStart w:id="10" w:name="_Toc512000384"/>
+      <w:bookmarkStart w:id="11" w:name="_Toc512003340"/>
+      <w:bookmarkStart w:id="12" w:name="_Toc530060528"/>
+      <w:bookmarkEnd w:id="7"/>
+      <w:r>
+        <w:t>Install</w:t>
+      </w:r>
+      <w:r>
+        <w:t>ing</w:t>
+      </w:r>
+      <w:r>
+        <w:t xml:space="preserve"> Smart Connector Framework</w:t>
+      </w:r>
       <w:bookmarkEnd w:id="8"/>
-      <w:r>
-        <w:t>Install</w:t>
-      </w:r>
-      <w:r>
-        <w:t>ing</w:t>
-      </w:r>
-      <w:r>
-        <w:t xml:space="preserve"> Smart Connector Framework</w:t>
-      </w:r>
       <w:bookmarkEnd w:id="9"/>
       <w:bookmarkEnd w:id="10"/>
       <w:bookmarkEnd w:id="11"/>
       <w:bookmarkEnd w:id="12"/>
-      <w:bookmarkEnd w:id="13"/>
     </w:p>
     <w:p>
       <w:pPr>
@@ -4235,7 +4260,6 @@
         <w:rPr>
           <w:noProof/>
         </w:rPr>
-        <w:lastRenderedPageBreak/>
         <w:drawing>
           <wp:inline distT="0" distB="0" distL="0" distR="0" wp14:anchorId="3A72882D" wp14:editId="56DEF4A6">
             <wp:extent cx="3872528" cy="2938835"/>
@@ -4327,6 +4351,7 @@
         <w:rPr>
           <w:noProof/>
         </w:rPr>
+        <w:lastRenderedPageBreak/>
         <w:drawing>
           <wp:inline distT="0" distB="0" distL="0" distR="0" wp14:anchorId="425C5707" wp14:editId="6B836F66">
             <wp:extent cx="3940938" cy="3002620"/>
@@ -4395,7 +4420,6 @@
         <w:rPr>
           <w:noProof/>
         </w:rPr>
-        <w:lastRenderedPageBreak/>
         <w:drawing>
           <wp:inline distT="0" distB="0" distL="0" distR="0" wp14:anchorId="2C557D50" wp14:editId="66B53735">
             <wp:extent cx="3543300" cy="2688986"/>
@@ -4936,9 +4960,9 @@
           <w:szCs w:val="26"/>
         </w:rPr>
       </w:pPr>
-      <w:bookmarkStart w:id="14" w:name="_Review_Installation"/>
-      <w:bookmarkStart w:id="15" w:name="_Toc510526040"/>
-      <w:bookmarkEnd w:id="14"/>
+      <w:bookmarkStart w:id="13" w:name="_Review_Installation"/>
+      <w:bookmarkStart w:id="14" w:name="_Toc510526040"/>
+      <w:bookmarkEnd w:id="13"/>
       <w:r>
         <w:br w:type="page"/>
       </w:r>
@@ -4951,15 +4975,15 @@
           <w:numId w:val="52"/>
         </w:numPr>
       </w:pPr>
-      <w:bookmarkStart w:id="16" w:name="_2.2.2_Validate_Installation"/>
-      <w:bookmarkStart w:id="17" w:name="_Validate_Smart_Connector"/>
-      <w:bookmarkStart w:id="18" w:name="_Toc511982231"/>
-      <w:bookmarkStart w:id="19" w:name="_Toc511982478"/>
-      <w:bookmarkStart w:id="20" w:name="_Toc512000385"/>
-      <w:bookmarkStart w:id="21" w:name="_Toc512003341"/>
-      <w:bookmarkStart w:id="22" w:name="_Toc530060529"/>
+      <w:bookmarkStart w:id="15" w:name="_2.2.2_Validate_Installation"/>
+      <w:bookmarkStart w:id="16" w:name="_Validate_Smart_Connector"/>
+      <w:bookmarkStart w:id="17" w:name="_Toc511982231"/>
+      <w:bookmarkStart w:id="18" w:name="_Toc511982478"/>
+      <w:bookmarkStart w:id="19" w:name="_Toc512000385"/>
+      <w:bookmarkStart w:id="20" w:name="_Toc512003341"/>
+      <w:bookmarkStart w:id="21" w:name="_Toc530060529"/>
+      <w:bookmarkEnd w:id="15"/>
       <w:bookmarkEnd w:id="16"/>
-      <w:bookmarkEnd w:id="17"/>
       <w:r>
         <w:lastRenderedPageBreak/>
         <w:t>Validat</w:t>
@@ -4973,12 +4997,12 @@
       <w:r>
         <w:t>Installation</w:t>
       </w:r>
-      <w:bookmarkEnd w:id="15"/>
+      <w:bookmarkEnd w:id="14"/>
+      <w:bookmarkEnd w:id="17"/>
       <w:bookmarkEnd w:id="18"/>
       <w:bookmarkEnd w:id="19"/>
       <w:bookmarkEnd w:id="20"/>
       <w:bookmarkEnd w:id="21"/>
-      <w:bookmarkEnd w:id="22"/>
     </w:p>
     <w:p>
       <w:pPr>
@@ -5370,9 +5394,9 @@
           <w:szCs w:val="26"/>
         </w:rPr>
       </w:pPr>
-      <w:bookmarkStart w:id="23" w:name="_Review_System_Settings"/>
-      <w:bookmarkStart w:id="24" w:name="_Toc510526041"/>
-      <w:bookmarkEnd w:id="23"/>
+      <w:bookmarkStart w:id="22" w:name="_Review_System_Settings"/>
+      <w:bookmarkStart w:id="23" w:name="_Toc510526041"/>
+      <w:bookmarkEnd w:id="22"/>
       <w:r>
         <w:br w:type="page"/>
       </w:r>
@@ -5385,13 +5409,13 @@
           <w:numId w:val="52"/>
         </w:numPr>
       </w:pPr>
-      <w:bookmarkStart w:id="25" w:name="_2.2.3_Change_Default"/>
-      <w:bookmarkStart w:id="26" w:name="_Toc511982232"/>
-      <w:bookmarkStart w:id="27" w:name="_Toc511982479"/>
-      <w:bookmarkStart w:id="28" w:name="_Toc512000386"/>
-      <w:bookmarkStart w:id="29" w:name="_Toc512003342"/>
-      <w:bookmarkStart w:id="30" w:name="_Toc530060530"/>
-      <w:bookmarkEnd w:id="25"/>
+      <w:bookmarkStart w:id="24" w:name="_2.2.3_Change_Default"/>
+      <w:bookmarkStart w:id="25" w:name="_Toc511982232"/>
+      <w:bookmarkStart w:id="26" w:name="_Toc511982479"/>
+      <w:bookmarkStart w:id="27" w:name="_Toc512000386"/>
+      <w:bookmarkStart w:id="28" w:name="_Toc512003342"/>
+      <w:bookmarkStart w:id="29" w:name="_Toc530060530"/>
+      <w:bookmarkEnd w:id="24"/>
       <w:r>
         <w:lastRenderedPageBreak/>
         <w:t>Chang</w:t>
@@ -5402,12 +5426,12 @@
       <w:r>
         <w:t xml:space="preserve"> Default Credentials</w:t>
       </w:r>
-      <w:bookmarkEnd w:id="24"/>
+      <w:bookmarkEnd w:id="23"/>
+      <w:bookmarkEnd w:id="25"/>
       <w:bookmarkEnd w:id="26"/>
       <w:bookmarkEnd w:id="27"/>
       <w:bookmarkEnd w:id="28"/>
       <w:bookmarkEnd w:id="29"/>
-      <w:bookmarkEnd w:id="30"/>
     </w:p>
     <w:p>
       <w:pPr>
@@ -5678,7 +5702,7 @@
           <w:szCs w:val="26"/>
         </w:rPr>
       </w:pPr>
-      <w:bookmarkStart w:id="31" w:name="_Toc510526042"/>
+      <w:bookmarkStart w:id="30" w:name="_Toc510526042"/>
       <w:r>
         <w:br w:type="page"/>
       </w:r>
@@ -5692,15 +5716,15 @@
         </w:numPr>
         <w:ind w:left="540" w:hanging="540"/>
       </w:pPr>
-      <w:bookmarkStart w:id="32" w:name="_2.2.4_Install_Runtime"/>
-      <w:bookmarkStart w:id="33" w:name="_Install_Smart_Connector"/>
-      <w:bookmarkStart w:id="34" w:name="_Toc511982233"/>
-      <w:bookmarkStart w:id="35" w:name="_Toc511982480"/>
-      <w:bookmarkStart w:id="36" w:name="_Toc512000387"/>
-      <w:bookmarkStart w:id="37" w:name="_Toc512003343"/>
-      <w:bookmarkStart w:id="38" w:name="_Toc530060531"/>
+      <w:bookmarkStart w:id="31" w:name="_2.2.4_Install_Runtime"/>
+      <w:bookmarkStart w:id="32" w:name="_Install_Smart_Connector"/>
+      <w:bookmarkStart w:id="33" w:name="_Toc511982233"/>
+      <w:bookmarkStart w:id="34" w:name="_Toc511982480"/>
+      <w:bookmarkStart w:id="35" w:name="_Toc512000387"/>
+      <w:bookmarkStart w:id="36" w:name="_Toc512003343"/>
+      <w:bookmarkStart w:id="37" w:name="_Toc530060531"/>
+      <w:bookmarkEnd w:id="31"/>
       <w:bookmarkEnd w:id="32"/>
-      <w:bookmarkEnd w:id="33"/>
       <w:r>
         <w:lastRenderedPageBreak/>
         <w:t>Install</w:t>
@@ -5720,65 +5744,65 @@
       <w:r>
         <w:t>Runtime License</w:t>
       </w:r>
-      <w:bookmarkEnd w:id="31"/>
+      <w:bookmarkEnd w:id="30"/>
+      <w:bookmarkEnd w:id="33"/>
       <w:bookmarkEnd w:id="34"/>
       <w:bookmarkEnd w:id="35"/>
       <w:bookmarkEnd w:id="36"/>
       <w:bookmarkEnd w:id="37"/>
+    </w:p>
+    <w:p>
+      <w:pPr>
+        <w:ind w:left="0"/>
+      </w:pPr>
+      <w:r>
+        <w:t>Smart Connector</w:t>
+      </w:r>
+      <w:r>
+        <w:t xml:space="preserve"> </w:t>
+      </w:r>
+      <w:r>
+        <w:t xml:space="preserve">Framework </w:t>
+      </w:r>
+      <w:r>
+        <w:t xml:space="preserve">requires a license </w:t>
+      </w:r>
+      <w:proofErr w:type="gramStart"/>
+      <w:r>
+        <w:t>in order to</w:t>
+      </w:r>
+      <w:proofErr w:type="gramEnd"/>
+      <w:r>
+        <w:t xml:space="preserve"> run.  After changing the default password, navigating to any page of </w:t>
+      </w:r>
+      <w:r>
+        <w:t>Smart Connector</w:t>
+      </w:r>
+      <w:r>
+        <w:t xml:space="preserve"> Portal will return the user to the Install License page where a runtime license must be installed.    </w:t>
+      </w:r>
+    </w:p>
+    <w:p>
+      <w:pPr>
+        <w:ind w:left="0"/>
+        <w:rPr>
+          <w:b/>
+        </w:rPr>
+      </w:pPr>
+      <w:bookmarkStart w:id="38" w:name="_Toc510526043"/>
+      <w:r>
+        <w:rPr>
+          <w:b/>
+        </w:rPr>
+        <w:t>Smart Connector</w:t>
+      </w:r>
+      <w:r>
+        <w:rPr>
+          <w:b/>
+        </w:rPr>
+        <w:t xml:space="preserve"> Connected to the Web</w:t>
+      </w:r>
       <w:bookmarkEnd w:id="38"/>
-    </w:p>
-    <w:p>
-      <w:pPr>
-        <w:ind w:left="0"/>
-      </w:pPr>
-      <w:r>
-        <w:t>Smart Connector</w:t>
-      </w:r>
-      <w:r>
-        <w:t xml:space="preserve"> </w:t>
-      </w:r>
-      <w:r>
-        <w:t xml:space="preserve">Framework </w:t>
-      </w:r>
-      <w:r>
-        <w:t xml:space="preserve">requires a license </w:t>
-      </w:r>
-      <w:proofErr w:type="gramStart"/>
-      <w:r>
-        <w:t>in order to</w:t>
-      </w:r>
-      <w:proofErr w:type="gramEnd"/>
-      <w:r>
-        <w:t xml:space="preserve"> run.  After changing the default password, navigating to any page of </w:t>
-      </w:r>
-      <w:r>
-        <w:t>Smart Connector</w:t>
-      </w:r>
-      <w:r>
-        <w:t xml:space="preserve"> Portal will return the user to the Install License page where a runtime license must be installed.    </w:t>
-      </w:r>
-    </w:p>
-    <w:p>
-      <w:pPr>
-        <w:ind w:left="0"/>
-        <w:rPr>
-          <w:b/>
-        </w:rPr>
-      </w:pPr>
-      <w:bookmarkStart w:id="39" w:name="_Toc510526043"/>
-      <w:r>
-        <w:rPr>
-          <w:b/>
-        </w:rPr>
-        <w:t>Smart Connector</w:t>
-      </w:r>
-      <w:r>
-        <w:rPr>
-          <w:b/>
-        </w:rPr>
-        <w:t xml:space="preserve"> Connected to the Web</w:t>
-      </w:r>
-      <w:bookmarkEnd w:id="39"/>
     </w:p>
     <w:p>
       <w:pPr>
@@ -5882,7 +5906,7 @@
           <w:b/>
         </w:rPr>
       </w:pPr>
-      <w:bookmarkStart w:id="40" w:name="_Toc510526044"/>
+      <w:bookmarkStart w:id="39" w:name="_Toc510526044"/>
       <w:r>
         <w:rPr>
           <w:b/>
@@ -5895,7 +5919,7 @@
         </w:rPr>
         <w:t xml:space="preserve"> Not Connected to the Web</w:t>
       </w:r>
-      <w:bookmarkEnd w:id="40"/>
+      <w:bookmarkEnd w:id="39"/>
     </w:p>
     <w:p>
       <w:pPr>
@@ -6312,7 +6336,7 @@
           <w:b/>
         </w:rPr>
       </w:pPr>
-      <w:bookmarkStart w:id="41" w:name="_Toc510526045"/>
+      <w:bookmarkStart w:id="40" w:name="_Toc510526045"/>
       <w:r>
         <w:rPr>
           <w:b/>
@@ -6334,7 +6358,7 @@
         <w:lastRenderedPageBreak/>
         <w:t>Confirm Settings</w:t>
       </w:r>
-      <w:bookmarkEnd w:id="41"/>
+      <w:bookmarkEnd w:id="40"/>
     </w:p>
     <w:p>
       <w:pPr>
@@ -7005,7 +7029,7 @@
           <w:numId w:val="52"/>
         </w:numPr>
       </w:pPr>
-      <w:bookmarkStart w:id="42" w:name="_Toc530060532"/>
+      <w:bookmarkStart w:id="41" w:name="_Toc530060532"/>
       <w:r>
         <w:lastRenderedPageBreak/>
         <w:t xml:space="preserve">EBO IoT Edge </w:t>
@@ -7016,7 +7040,7 @@
       <w:r>
         <w:t>Extension Installation</w:t>
       </w:r>
-      <w:bookmarkEnd w:id="42"/>
+      <w:bookmarkEnd w:id="41"/>
     </w:p>
     <w:p>
       <w:pPr>
@@ -7045,11 +7069,11 @@
         </w:numPr>
         <w:ind w:left="720" w:hanging="720"/>
       </w:pPr>
-      <w:bookmarkStart w:id="43" w:name="_Toc530060533"/>
+      <w:bookmarkStart w:id="42" w:name="_Toc530060533"/>
       <w:r>
         <w:t>Obtaining the EBO IoT Edge Smart Connector Extension</w:t>
       </w:r>
-      <w:bookmarkEnd w:id="43"/>
+      <w:bookmarkEnd w:id="42"/>
     </w:p>
     <w:p>
       <w:pPr>
@@ -7085,7 +7109,7 @@
         </w:numPr>
         <w:ind w:left="720" w:hanging="720"/>
       </w:pPr>
-      <w:bookmarkStart w:id="44" w:name="_Toc530060534"/>
+      <w:bookmarkStart w:id="43" w:name="_Toc530060534"/>
       <w:r>
         <w:t>Installing</w:t>
       </w:r>
@@ -7098,23 +7122,15 @@
       <w:r>
         <w:t xml:space="preserve"> Smart Connector Extension</w:t>
       </w:r>
-      <w:bookmarkEnd w:id="44"/>
+      <w:bookmarkEnd w:id="43"/>
     </w:p>
     <w:p>
       <w:pPr>
         <w:ind w:left="0"/>
       </w:pPr>
       <w:r>
-        <w:t xml:space="preserve">Once the files for </w:t>
-      </w:r>
-      <w:proofErr w:type="spellStart"/>
-      <w:r>
-        <w:t>th</w:t>
-      </w:r>
-      <w:r>
         <w:t>Because</w:t>
       </w:r>
-      <w:proofErr w:type="spellEnd"/>
       <w:r>
         <w:t xml:space="preserve"> this extension was not developed for broad distribution, this extension is not </w:t>
       </w:r>
@@ -7315,9 +7331,9 @@
         </w:numPr>
         <w:ind w:left="720" w:hanging="720"/>
       </w:pPr>
-      <w:bookmarkStart w:id="45" w:name="_Install_and_License"/>
-      <w:bookmarkStart w:id="46" w:name="_Toc530060535"/>
-      <w:bookmarkEnd w:id="45"/>
+      <w:bookmarkStart w:id="44" w:name="_Install_and_License"/>
+      <w:bookmarkStart w:id="45" w:name="_Toc530060535"/>
+      <w:bookmarkEnd w:id="44"/>
       <w:r>
         <w:lastRenderedPageBreak/>
         <w:t>Licensing</w:t>
@@ -7334,7 +7350,7 @@
       <w:r>
         <w:t xml:space="preserve"> Extension</w:t>
       </w:r>
-      <w:bookmarkEnd w:id="46"/>
+      <w:bookmarkEnd w:id="45"/>
     </w:p>
     <w:p>
       <w:pPr>
@@ -7548,7 +7564,7 @@
         </w:numPr>
         <w:ind w:left="720" w:hanging="720"/>
       </w:pPr>
-      <w:bookmarkStart w:id="47" w:name="_Toc530060536"/>
+      <w:bookmarkStart w:id="46" w:name="_Toc530060536"/>
       <w:r>
         <w:t>C</w:t>
       </w:r>
@@ -7570,7 +7586,7 @@
       <w:r>
         <w:t xml:space="preserve"> Extension</w:t>
       </w:r>
-      <w:bookmarkEnd w:id="47"/>
+      <w:bookmarkEnd w:id="46"/>
     </w:p>
     <w:p>
       <w:pPr>
@@ -7618,7 +7634,13 @@
         <w:t xml:space="preserve">Setup Processor: </w:t>
       </w:r>
       <w:r>
-        <w:t>This processor parses the signal CSV file, and stores the result in the in-memory cache for use by the other processors.</w:t>
+        <w:t>This processor parses the signal</w:t>
+      </w:r>
+      <w:r>
+        <w:t>s</w:t>
+      </w:r>
+      <w:r>
+        <w:t xml:space="preserve"> CSV file, and stores the result in the in-memory cache for use by the other processors.</w:t>
       </w:r>
     </w:p>
     <w:p>
@@ -7633,7 +7655,13 @@
         <w:t xml:space="preserve">Value Push Processor: </w:t>
       </w:r>
       <w:r>
-        <w:t>This processor gets runtime values from EBO, and pushes them to Azure as defined by the signal CSV file.</w:t>
+        <w:t>This processor gets runtime values from EBO, and pushes them to Azure as defined by the signal</w:t>
+      </w:r>
+      <w:r>
+        <w:t>s</w:t>
+      </w:r>
+      <w:r>
+        <w:t xml:space="preserve"> CSV file.</w:t>
       </w:r>
     </w:p>
     <w:p>
@@ -8220,7 +8248,13 @@
         <w:ind w:left="1080"/>
       </w:pPr>
       <w:r>
-        <w:t>User Name: The EBO use that will be used to connect to EBO.</w:t>
+        <w:t>User Name: The EBO use</w:t>
+      </w:r>
+      <w:r>
+        <w:t>r</w:t>
+      </w:r>
+      <w:r>
+        <w:t xml:space="preserve"> that will be used to connect to EBO.</w:t>
       </w:r>
       <w:r>
         <w:t xml:space="preserve"> </w:t>
@@ -8234,6 +8268,15 @@
       </w:r>
       <w:r>
         <w:t>admin</w:t>
+      </w:r>
+      <w:r>
+        <w:br/>
+      </w:r>
+      <w:r>
+        <w:rPr>
+          <w:i/>
+        </w:rPr>
+        <w:t>Note: The EWS user must be in the default EBO domain.</w:t>
       </w:r>
     </w:p>
     <w:p>
@@ -8299,7 +8342,6 @@
           <w:sz w:val="26"/>
           <w:szCs w:val="26"/>
         </w:rPr>
-        <w:lastRenderedPageBreak/>
         <w:t>MQTT Broker Processor</w:t>
       </w:r>
     </w:p>
@@ -8494,7 +8536,6 @@
           <w:sz w:val="26"/>
           <w:szCs w:val="26"/>
         </w:rPr>
-        <w:lastRenderedPageBreak/>
         <w:t>Setup Processor</w:t>
       </w:r>
     </w:p>
@@ -8580,16 +8621,14 @@
         <w:rPr>
           <w:bCs/>
         </w:rPr>
-        <w:t xml:space="preserve">The location on your PC where the </w:t>
-      </w:r>
-      <w:proofErr w:type="spellStart"/>
+        <w:t>The locatio</w:t>
+      </w:r>
       <w:r>
         <w:rPr>
           <w:bCs/>
         </w:rPr>
-        <w:t>semicolor</w:t>
-      </w:r>
-      <w:proofErr w:type="spellEnd"/>
+        <w:t>n on your PC where the semicolon</w:t>
+      </w:r>
       <w:r>
         <w:rPr>
           <w:bCs/>
@@ -8773,7 +8812,6 @@
           <w:sz w:val="26"/>
           <w:szCs w:val="26"/>
         </w:rPr>
-        <w:lastRenderedPageBreak/>
         <w:t>Value Push Processor</w:t>
       </w:r>
     </w:p>
@@ -9077,6 +9115,7 @@
         <w:rPr>
           <w:bCs/>
         </w:rPr>
+        <w:lastRenderedPageBreak/>
         <w:t xml:space="preserve">Is Encrypted Communication: </w:t>
       </w:r>
       <w:proofErr w:type="gramStart"/>
@@ -9130,7 +9169,6 @@
           <w:sz w:val="26"/>
           <w:szCs w:val="26"/>
         </w:rPr>
-        <w:lastRenderedPageBreak/>
         <w:t>Request Receive Processor</w:t>
       </w:r>
     </w:p>
@@ -9371,7 +9409,11 @@
         <w:t xml:space="preserve">Cache Tenant Id: </w:t>
       </w:r>
       <w:r>
-        <w:t xml:space="preserve">Cache Tenant Id: The cache tenant ID is what is used internally by Smart Connector so that the other processors can share data. The default value for this should not be changed unless specifically told to do so. </w:t>
+        <w:t xml:space="preserve">Cache Tenant Id: The cache tenant ID is what is used internally by Smart Connector so that the other processors can share data. The default value for this should not be </w:t>
+      </w:r>
+      <w:r>
+        <w:lastRenderedPageBreak/>
+        <w:t xml:space="preserve">changed unless specifically told to do so. </w:t>
       </w:r>
       <w:r>
         <w:rPr>
@@ -9405,7 +9447,6 @@
         <w:rPr>
           <w:bCs/>
         </w:rPr>
-        <w:lastRenderedPageBreak/>
         <w:t>Mqtt</w:t>
       </w:r>
       <w:proofErr w:type="spellEnd"/>
@@ -9559,7 +9600,7 @@
         </w:numPr>
         <w:ind w:left="720" w:hanging="720"/>
       </w:pPr>
-      <w:bookmarkStart w:id="48" w:name="_Toc530060537"/>
+      <w:bookmarkStart w:id="47" w:name="_Toc530060537"/>
       <w:r>
         <w:rPr>
           <w:rStyle w:val="Heading2Char"/>
@@ -9585,7 +9626,7 @@
         </w:rPr>
         <w:t>s</w:t>
       </w:r>
-      <w:bookmarkEnd w:id="48"/>
+      <w:bookmarkEnd w:id="47"/>
     </w:p>
     <w:p>
       <w:pPr>
@@ -10043,8 +10084,8 @@
       <w:pPr>
         <w:ind w:left="0"/>
       </w:pPr>
-      <w:bookmarkStart w:id="49" w:name="_Toc513119930"/>
-      <w:bookmarkEnd w:id="49"/>
+      <w:bookmarkStart w:id="48" w:name="_Toc513119930"/>
+      <w:bookmarkEnd w:id="48"/>
       <w:r>
         <w:rPr>
           <w:noProof/>
@@ -10737,8 +10778,8 @@
           <w:numId w:val="52"/>
         </w:numPr>
       </w:pPr>
-      <w:bookmarkStart w:id="50" w:name="_Toc512003353"/>
-      <w:bookmarkStart w:id="51" w:name="_Toc530060538"/>
+      <w:bookmarkStart w:id="49" w:name="_Toc512003353"/>
+      <w:bookmarkStart w:id="50" w:name="_Toc530060538"/>
       <w:r>
         <w:t xml:space="preserve">Force the </w:t>
       </w:r>
@@ -10748,8 +10789,8 @@
       <w:r>
         <w:t xml:space="preserve"> Processor to Run First Time</w:t>
       </w:r>
+      <w:bookmarkEnd w:id="49"/>
       <w:bookmarkEnd w:id="50"/>
-      <w:bookmarkEnd w:id="51"/>
     </w:p>
     <w:p>
       <w:pPr>
@@ -10886,12 +10927,12 @@
           <w:numId w:val="50"/>
         </w:numPr>
       </w:pPr>
-      <w:bookmarkStart w:id="52" w:name="_Toc530060539"/>
+      <w:bookmarkStart w:id="51" w:name="_Toc530060539"/>
       <w:r>
         <w:lastRenderedPageBreak/>
         <w:t>Troubleshooting</w:t>
       </w:r>
-      <w:bookmarkEnd w:id="52"/>
+      <w:bookmarkEnd w:id="51"/>
     </w:p>
     <w:p>
       <w:pPr>
@@ -10901,11 +10942,11 @@
           <w:numId w:val="50"/>
         </w:numPr>
       </w:pPr>
-      <w:bookmarkStart w:id="53" w:name="_Toc530060540"/>
+      <w:bookmarkStart w:id="52" w:name="_Toc530060540"/>
       <w:r>
         <w:t>Smart Connector Log File</w:t>
       </w:r>
-      <w:bookmarkEnd w:id="53"/>
+      <w:bookmarkEnd w:id="52"/>
     </w:p>
     <w:p>
       <w:pPr>
@@ -11165,12 +11206,12 @@
           <w:numId w:val="50"/>
         </w:numPr>
       </w:pPr>
-      <w:bookmarkStart w:id="54" w:name="_Toc530060541"/>
+      <w:bookmarkStart w:id="53" w:name="_Toc530060541"/>
       <w:r>
         <w:lastRenderedPageBreak/>
         <w:t>Framework Licensing Error</w:t>
       </w:r>
-      <w:bookmarkEnd w:id="54"/>
+      <w:bookmarkEnd w:id="53"/>
     </w:p>
     <w:p>
       <w:pPr>
@@ -11335,11 +11376,11 @@
           <w:numId w:val="50"/>
         </w:numPr>
       </w:pPr>
-      <w:bookmarkStart w:id="55" w:name="_Toc530060542"/>
+      <w:bookmarkStart w:id="54" w:name="_Toc530060542"/>
       <w:r>
         <w:t>Smart Connector Extension Licensing Error</w:t>
       </w:r>
-      <w:bookmarkEnd w:id="55"/>
+      <w:bookmarkEnd w:id="54"/>
     </w:p>
     <w:p>
       <w:pPr>
@@ -11436,7 +11477,7 @@
       <w:r>
         <w:t xml:space="preserve">Follow the instructions in the section </w:t>
       </w:r>
-      <w:bookmarkStart w:id="56" w:name="_Hlk530047144"/>
+      <w:bookmarkStart w:id="55" w:name="_Hlk530047144"/>
       <w:r>
         <w:fldChar w:fldCharType="begin"/>
       </w:r>
@@ -11458,7 +11499,7 @@
         </w:rPr>
         <w:fldChar w:fldCharType="end"/>
       </w:r>
-      <w:bookmarkEnd w:id="56"/>
+      <w:bookmarkEnd w:id="55"/>
     </w:p>
     <w:p>
       <w:pPr>
@@ -11532,11 +11573,11 @@
           <w:numId w:val="50"/>
         </w:numPr>
       </w:pPr>
-      <w:bookmarkStart w:id="57" w:name="_Toc530060543"/>
+      <w:bookmarkStart w:id="56" w:name="_Toc530060543"/>
       <w:r>
         <w:t>SQL Authentication Errors</w:t>
       </w:r>
-      <w:bookmarkEnd w:id="57"/>
+      <w:bookmarkEnd w:id="56"/>
     </w:p>
     <w:p>
       <w:pPr>
@@ -11566,7 +11607,7 @@
           <w:numId w:val="50"/>
         </w:numPr>
       </w:pPr>
-      <w:bookmarkStart w:id="58" w:name="_Toc530060544"/>
+      <w:bookmarkStart w:id="57" w:name="_Toc530060544"/>
       <w:r>
         <w:t>MQTT Broker</w:t>
       </w:r>
@@ -11576,42 +11617,134 @@
       <w:r>
         <w:t>Communication Errors</w:t>
       </w:r>
+      <w:bookmarkEnd w:id="57"/>
+    </w:p>
+    <w:p>
+      <w:pPr>
+        <w:ind w:left="0"/>
+      </w:pPr>
+      <w:r>
+        <w:t xml:space="preserve">If the </w:t>
+      </w:r>
+      <w:r>
+        <w:t>EBO IoT Edge Smart</w:t>
+      </w:r>
+      <w:r>
+        <w:t xml:space="preserve"> Connector extension is unable to make a valid connection to </w:t>
+      </w:r>
+      <w:r>
+        <w:t>the MQTT Broker</w:t>
+      </w:r>
+      <w:r>
+        <w:t>,</w:t>
+      </w:r>
+      <w:r>
+        <w:t xml:space="preserve"> t</w:t>
+      </w:r>
+      <w:r>
+        <w:t>he Smart Connector log will display that this has occurred. If you are having problems where it seems you may not be getting the data that you expect, or no data at all. Please check the Smart</w:t>
+      </w:r>
+      <w:r>
+        <w:t xml:space="preserve"> Connector log</w:t>
+      </w:r>
+      <w:r>
+        <w:t xml:space="preserve"> for information about what may be going on.</w:t>
+      </w:r>
+      <w:r>
+        <w:t xml:space="preserve"> </w:t>
+      </w:r>
+    </w:p>
+    <w:p>
+      <w:pPr>
+        <w:ind w:left="0"/>
+      </w:pPr>
+    </w:p>
+    <w:p>
+      <w:pPr>
+        <w:ind w:left="0"/>
+      </w:pPr>
+    </w:p>
+    <w:p>
+      <w:pPr>
+        <w:ind w:left="0"/>
+      </w:pPr>
+    </w:p>
+    <w:p>
+      <w:pPr>
+        <w:ind w:left="0"/>
+      </w:pPr>
+    </w:p>
+    <w:p>
+      <w:pPr>
+        <w:ind w:left="0"/>
+      </w:pPr>
+    </w:p>
+    <w:p>
+      <w:pPr>
+        <w:ind w:left="0"/>
+      </w:pPr>
+    </w:p>
+    <w:p>
+      <w:pPr>
+        <w:ind w:left="0"/>
+      </w:pPr>
+    </w:p>
+    <w:p>
+      <w:pPr>
+        <w:ind w:left="0"/>
+      </w:pPr>
+    </w:p>
+    <w:p>
+      <w:pPr>
+        <w:ind w:left="0"/>
+      </w:pPr>
+    </w:p>
+    <w:p>
+      <w:pPr>
+        <w:ind w:left="0"/>
+      </w:pPr>
+    </w:p>
+    <w:p>
+      <w:pPr>
+        <w:ind w:left="0"/>
+      </w:pPr>
+    </w:p>
+    <w:p>
+      <w:pPr>
+        <w:ind w:left="0"/>
+      </w:pPr>
+    </w:p>
+    <w:p>
+      <w:pPr>
+        <w:ind w:left="0"/>
+      </w:pPr>
+    </w:p>
+    <w:p>
+      <w:pPr>
+        <w:ind w:left="0"/>
+      </w:pPr>
+    </w:p>
+    <w:p>
+      <w:pPr>
+        <w:ind w:left="0"/>
+      </w:pPr>
+    </w:p>
+    <w:p>
+      <w:pPr>
+        <w:ind w:left="0"/>
+      </w:pPr>
+    </w:p>
+    <w:p>
+      <w:pPr>
+        <w:ind w:left="0"/>
+      </w:pPr>
+    </w:p>
+    <w:p>
+      <w:pPr>
+        <w:ind w:left="0"/>
+      </w:pPr>
+      <w:bookmarkStart w:id="58" w:name="_GoBack"/>
       <w:bookmarkEnd w:id="58"/>
-    </w:p>
-    <w:p>
-      <w:pPr>
-        <w:ind w:left="0"/>
-      </w:pPr>
-      <w:r>
-        <w:t xml:space="preserve">If the </w:t>
-      </w:r>
-      <w:r>
-        <w:t>EBO IoT Edge Smart</w:t>
-      </w:r>
-      <w:r>
-        <w:t xml:space="preserve"> Connector extension is unable to make a valid connection to </w:t>
-      </w:r>
-      <w:r>
-        <w:t>the MQTT Broker</w:t>
-      </w:r>
-      <w:r>
-        <w:t>,</w:t>
-      </w:r>
-      <w:r>
-        <w:t xml:space="preserve"> t</w:t>
-      </w:r>
-      <w:r>
-        <w:t>he Smart Connector log will display that this has occurred. If you are having problems where it seems you may not be getting the data that you expect, or no data at all. Please check the Smart</w:t>
-      </w:r>
-      <w:r>
-        <w:t xml:space="preserve"> Connector log</w:t>
-      </w:r>
-      <w:r>
-        <w:t xml:space="preserve"> for information about what may be going on.</w:t>
-      </w:r>
-      <w:r>
-        <w:t xml:space="preserve"> </w:t>
-      </w:r>
     </w:p>
     <w:p>
       <w:pPr>
@@ -11665,10 +11798,14 @@
       <w:bookmarkEnd w:id="78"/>
       <w:bookmarkEnd w:id="79"/>
       <w:r>
+        <w:lastRenderedPageBreak/>
         <w:t xml:space="preserve">Appendix </w:t>
       </w:r>
       <w:r>
-        <w:t xml:space="preserve">B - </w:t>
+        <w:t>A</w:t>
+      </w:r>
+      <w:r>
+        <w:t xml:space="preserve"> - </w:t>
       </w:r>
       <w:r>
         <w:t>SQL User Roles Definition</w:t>
@@ -11774,7 +11911,6 @@
         <w:ind w:left="0"/>
       </w:pPr>
       <w:r>
-        <w:lastRenderedPageBreak/>
         <w:t xml:space="preserve">Note: If the logged in Windows User did not have the proper SQL user roles during the installation process, the DB tables will not be created. You will need to </w:t>
       </w:r>
       <w:r>
@@ -11863,7 +11999,7 @@
           <w:rPr>
             <w:noProof/>
           </w:rPr>
-          <w:t>3</w:t>
+          <w:t>32</w:t>
         </w:r>
         <w:r>
           <w:rPr>
@@ -18833,7 +18969,7 @@
 </file>
 
 <file path=customXml/itemProps1.xml><?xml version="1.0" encoding="utf-8"?>
-<ds:datastoreItem xmlns:ds="http://schemas.openxmlformats.org/officeDocument/2006/customXml" ds:itemID="{5341B7B2-10E5-4EA6-9DB5-63802E46F88B}">
+<ds:datastoreItem xmlns:ds="http://schemas.openxmlformats.org/officeDocument/2006/customXml" ds:itemID="{D8673435-D1D3-43FC-9ACA-3057301DAFE0}">
   <ds:schemaRefs>
     <ds:schemaRef ds:uri="http://schemas.openxmlformats.org/officeDocument/2006/bibliography"/>
   </ds:schemaRefs>

</xml_diff>

<commit_message>
Fixes issue where value push processor does not send updates after a PC restart. Also, fixes a performance issue in slow runtime of the Value Push Processor.
</commit_message>
<xml_diff>
--- a/Documentation/EBO IoT Edge Smart Connector Extension Install and Configuration Guide.docx
+++ b/Documentation/EBO IoT Edge Smart Connector Extension Install and Configuration Guide.docx
@@ -2957,10 +2957,10 @@
             <v:path o:extrusionok="f" gradientshapeok="t" o:connecttype="rect"/>
             <o:lock v:ext="edit" aspectratio="t"/>
           </v:shapetype>
-          <v:shape id="_x0000_i1025" type="#_x0000_t75" style="width:298.05pt;height:342.4pt" o:ole="">
+          <v:shape id="_x0000_i1025" type="#_x0000_t75" style="width:298.1pt;height:342.6pt" o:ole="">
             <v:imagedata r:id="rId9" o:title=""/>
           </v:shape>
-          <o:OLEObject Type="Embed" ProgID="SmartDraw.2" ShapeID="_x0000_i1025" DrawAspect="Content" ObjectID="_1604824818" r:id="rId10"/>
+          <o:OLEObject Type="Embed" ProgID="SmartDraw.2" ShapeID="_x0000_i1025" DrawAspect="Content" ObjectID="_1654336006" r:id="rId10"/>
         </w:object>
       </w:r>
     </w:p>
@@ -3015,13 +3015,8 @@
       <w:pPr>
         <w:ind w:left="0"/>
       </w:pPr>
-      <w:proofErr w:type="gramStart"/>
-      <w:r>
-        <w:t>In order to</w:t>
-      </w:r>
-      <w:proofErr w:type="gramEnd"/>
-      <w:r>
-        <w:t xml:space="preserve"> install the </w:t>
+      <w:r>
+        <w:t xml:space="preserve">In order to install the </w:t>
       </w:r>
       <w:r>
         <w:t>EBO IoT Edge</w:t>
@@ -3961,7 +3956,13 @@
         <w:rPr>
           <w:b/>
         </w:rPr>
-        <w:t>.10</w:t>
+        <w:t>.</w:t>
+      </w:r>
+      <w:r>
+        <w:rPr>
+          <w:b/>
+        </w:rPr>
+        <w:t>23</w:t>
       </w:r>
       <w:r>
         <w:rPr>
@@ -4062,7 +4063,10 @@
         <w:t>4</w:t>
       </w:r>
       <w:r>
-        <w:t>.10</w:t>
+        <w:t>.</w:t>
+      </w:r>
+      <w:r>
+        <w:t>23</w:t>
       </w:r>
       <w:r>
         <w:t>.exe</w:t>
@@ -4206,7 +4210,7 @@
         <w:t>.</w:t>
       </w:r>
       <w:r>
-        <w:t>10</w:t>
+        <w:t>23</w:t>
       </w:r>
       <w:r>
         <w:t>.exe</w:t>
@@ -4230,7 +4234,7 @@
         <w:t>.</w:t>
       </w:r>
       <w:r>
-        <w:t>10</w:t>
+        <w:t>23</w:t>
       </w:r>
       <w:r>
         <w:t>.exe</w:t>
@@ -5765,15 +5769,7 @@
         <w:t xml:space="preserve">Framework </w:t>
       </w:r>
       <w:r>
-        <w:t xml:space="preserve">requires a license </w:t>
-      </w:r>
-      <w:proofErr w:type="gramStart"/>
-      <w:r>
-        <w:t>in order to</w:t>
-      </w:r>
-      <w:proofErr w:type="gramEnd"/>
-      <w:r>
-        <w:t xml:space="preserve"> run.  After changing the default password, navigating to any page of </w:t>
+        <w:t xml:space="preserve">requires a license in order to run.  After changing the default password, navigating to any page of </w:t>
       </w:r>
       <w:r>
         <w:t>Smart Connector</w:t>
@@ -7140,7 +7136,15 @@
       </w:r>
       <w:proofErr w:type="spellEnd"/>
       <w:r>
-        <w:t xml:space="preserve"> available. Please email TODO@schneider-electric.com to obtain the files required for this Smart Connector Extension.</w:t>
+        <w:t xml:space="preserve"> available. Please email </w:t>
+      </w:r>
+      <w:bookmarkStart w:id="44" w:name="_GoBack"/>
+      <w:r>
+        <w:t>TODO</w:t>
+      </w:r>
+      <w:bookmarkEnd w:id="44"/>
+      <w:r>
+        <w:t>@schneider-electric.com to obtain the files required for this Smart Connector Extension.</w:t>
       </w:r>
     </w:p>
     <w:p>
@@ -7331,9 +7335,9 @@
         </w:numPr>
         <w:ind w:left="720" w:hanging="720"/>
       </w:pPr>
-      <w:bookmarkStart w:id="44" w:name="_Install_and_License"/>
-      <w:bookmarkStart w:id="45" w:name="_Toc530060535"/>
-      <w:bookmarkEnd w:id="44"/>
+      <w:bookmarkStart w:id="45" w:name="_Install_and_License"/>
+      <w:bookmarkStart w:id="46" w:name="_Toc530060535"/>
+      <w:bookmarkEnd w:id="45"/>
       <w:r>
         <w:lastRenderedPageBreak/>
         <w:t>Licensing</w:t>
@@ -7350,7 +7354,7 @@
       <w:r>
         <w:t xml:space="preserve"> Extension</w:t>
       </w:r>
-      <w:bookmarkEnd w:id="45"/>
+      <w:bookmarkEnd w:id="46"/>
     </w:p>
     <w:p>
       <w:pPr>
@@ -7564,7 +7568,7 @@
         </w:numPr>
         <w:ind w:left="720" w:hanging="720"/>
       </w:pPr>
-      <w:bookmarkStart w:id="46" w:name="_Toc530060536"/>
+      <w:bookmarkStart w:id="47" w:name="_Toc530060536"/>
       <w:r>
         <w:t>C</w:t>
       </w:r>
@@ -7586,7 +7590,7 @@
       <w:r>
         <w:t xml:space="preserve"> Extension</w:t>
       </w:r>
-      <w:bookmarkEnd w:id="46"/>
+      <w:bookmarkEnd w:id="47"/>
     </w:p>
     <w:p>
       <w:pPr>
@@ -9600,7 +9604,7 @@
         </w:numPr>
         <w:ind w:left="720" w:hanging="720"/>
       </w:pPr>
-      <w:bookmarkStart w:id="47" w:name="_Toc530060537"/>
+      <w:bookmarkStart w:id="48" w:name="_Toc530060537"/>
       <w:r>
         <w:rPr>
           <w:rStyle w:val="Heading2Char"/>
@@ -9626,7 +9630,7 @@
         </w:rPr>
         <w:t>s</w:t>
       </w:r>
-      <w:bookmarkEnd w:id="47"/>
+      <w:bookmarkEnd w:id="48"/>
     </w:p>
     <w:p>
       <w:pPr>
@@ -10084,8 +10088,8 @@
       <w:pPr>
         <w:ind w:left="0"/>
       </w:pPr>
-      <w:bookmarkStart w:id="48" w:name="_Toc513119930"/>
-      <w:bookmarkEnd w:id="48"/>
+      <w:bookmarkStart w:id="49" w:name="_Toc513119930"/>
+      <w:bookmarkEnd w:id="49"/>
       <w:r>
         <w:rPr>
           <w:noProof/>
@@ -10778,8 +10782,8 @@
           <w:numId w:val="52"/>
         </w:numPr>
       </w:pPr>
-      <w:bookmarkStart w:id="49" w:name="_Toc512003353"/>
-      <w:bookmarkStart w:id="50" w:name="_Toc530060538"/>
+      <w:bookmarkStart w:id="50" w:name="_Toc512003353"/>
+      <w:bookmarkStart w:id="51" w:name="_Toc530060538"/>
       <w:r>
         <w:t xml:space="preserve">Force the </w:t>
       </w:r>
@@ -10789,8 +10793,8 @@
       <w:r>
         <w:t xml:space="preserve"> Processor to Run First Time</w:t>
       </w:r>
-      <w:bookmarkEnd w:id="49"/>
       <w:bookmarkEnd w:id="50"/>
+      <w:bookmarkEnd w:id="51"/>
     </w:p>
     <w:p>
       <w:pPr>
@@ -10927,12 +10931,12 @@
           <w:numId w:val="50"/>
         </w:numPr>
       </w:pPr>
-      <w:bookmarkStart w:id="51" w:name="_Toc530060539"/>
+      <w:bookmarkStart w:id="52" w:name="_Toc530060539"/>
       <w:r>
         <w:lastRenderedPageBreak/>
         <w:t>Troubleshooting</w:t>
       </w:r>
-      <w:bookmarkEnd w:id="51"/>
+      <w:bookmarkEnd w:id="52"/>
     </w:p>
     <w:p>
       <w:pPr>
@@ -10942,11 +10946,11 @@
           <w:numId w:val="50"/>
         </w:numPr>
       </w:pPr>
-      <w:bookmarkStart w:id="52" w:name="_Toc530060540"/>
+      <w:bookmarkStart w:id="53" w:name="_Toc530060540"/>
       <w:r>
         <w:t>Smart Connector Log File</w:t>
       </w:r>
-      <w:bookmarkEnd w:id="52"/>
+      <w:bookmarkEnd w:id="53"/>
     </w:p>
     <w:p>
       <w:pPr>
@@ -11206,12 +11210,12 @@
           <w:numId w:val="50"/>
         </w:numPr>
       </w:pPr>
-      <w:bookmarkStart w:id="53" w:name="_Toc530060541"/>
+      <w:bookmarkStart w:id="54" w:name="_Toc530060541"/>
       <w:r>
         <w:lastRenderedPageBreak/>
         <w:t>Framework Licensing Error</w:t>
       </w:r>
-      <w:bookmarkEnd w:id="53"/>
+      <w:bookmarkEnd w:id="54"/>
     </w:p>
     <w:p>
       <w:pPr>
@@ -11376,11 +11380,11 @@
           <w:numId w:val="50"/>
         </w:numPr>
       </w:pPr>
-      <w:bookmarkStart w:id="54" w:name="_Toc530060542"/>
+      <w:bookmarkStart w:id="55" w:name="_Toc530060542"/>
       <w:r>
         <w:t>Smart Connector Extension Licensing Error</w:t>
       </w:r>
-      <w:bookmarkEnd w:id="54"/>
+      <w:bookmarkEnd w:id="55"/>
     </w:p>
     <w:p>
       <w:pPr>
@@ -11477,7 +11481,7 @@
       <w:r>
         <w:t xml:space="preserve">Follow the instructions in the section </w:t>
       </w:r>
-      <w:bookmarkStart w:id="55" w:name="_Hlk530047144"/>
+      <w:bookmarkStart w:id="56" w:name="_Hlk530047144"/>
       <w:r>
         <w:fldChar w:fldCharType="begin"/>
       </w:r>
@@ -11499,7 +11503,7 @@
         </w:rPr>
         <w:fldChar w:fldCharType="end"/>
       </w:r>
-      <w:bookmarkEnd w:id="55"/>
+      <w:bookmarkEnd w:id="56"/>
     </w:p>
     <w:p>
       <w:pPr>
@@ -11573,11 +11577,11 @@
           <w:numId w:val="50"/>
         </w:numPr>
       </w:pPr>
-      <w:bookmarkStart w:id="56" w:name="_Toc530060543"/>
+      <w:bookmarkStart w:id="57" w:name="_Toc530060543"/>
       <w:r>
         <w:t>SQL Authentication Errors</w:t>
       </w:r>
-      <w:bookmarkEnd w:id="56"/>
+      <w:bookmarkEnd w:id="57"/>
     </w:p>
     <w:p>
       <w:pPr>
@@ -11607,7 +11611,7 @@
           <w:numId w:val="50"/>
         </w:numPr>
       </w:pPr>
-      <w:bookmarkStart w:id="57" w:name="_Toc530060544"/>
+      <w:bookmarkStart w:id="58" w:name="_Toc530060544"/>
       <w:r>
         <w:t>MQTT Broker</w:t>
       </w:r>
@@ -11617,7 +11621,7 @@
       <w:r>
         <w:t>Communication Errors</w:t>
       </w:r>
-      <w:bookmarkEnd w:id="57"/>
+      <w:bookmarkEnd w:id="58"/>
     </w:p>
     <w:p>
       <w:pPr>
@@ -11743,8 +11747,6 @@
       <w:pPr>
         <w:ind w:left="0"/>
       </w:pPr>
-      <w:bookmarkStart w:id="58" w:name="_GoBack"/>
-      <w:bookmarkEnd w:id="58"/>
     </w:p>
     <w:p>
       <w:pPr>
@@ -18969,7 +18971,7 @@
 </file>
 
 <file path=customXml/itemProps1.xml><?xml version="1.0" encoding="utf-8"?>
-<ds:datastoreItem xmlns:ds="http://schemas.openxmlformats.org/officeDocument/2006/customXml" ds:itemID="{D8673435-D1D3-43FC-9ACA-3057301DAFE0}">
+<ds:datastoreItem xmlns:ds="http://schemas.openxmlformats.org/officeDocument/2006/customXml" ds:itemID="{80B8CC53-77D6-42C8-AA1B-FBCF046DA799}">
   <ds:schemaRefs>
     <ds:schemaRef ds:uri="http://schemas.openxmlformats.org/officeDocument/2006/bibliography"/>
   </ds:schemaRefs>

</xml_diff>

<commit_message>
updated release notes for 2.4.25
</commit_message>
<xml_diff>
--- a/Documentation/EBO IoT Edge Smart Connector Extension Install and Configuration Guide.docx
+++ b/Documentation/EBO IoT Edge Smart Connector Extension Install and Configuration Guide.docx
@@ -2805,7 +2805,13 @@
         <w:t xml:space="preserve">: </w:t>
       </w:r>
       <w:r>
-        <w:t>Version 2.4.10 and newer.</w:t>
+        <w:t>Version 2.4.</w:t>
+      </w:r>
+      <w:r>
+        <w:t xml:space="preserve">23 </w:t>
+      </w:r>
+      <w:r>
+        <w:t>and newer.</w:t>
       </w:r>
     </w:p>
     <w:p>
@@ -2960,7 +2966,7 @@
           <v:shape id="_x0000_i1025" type="#_x0000_t75" style="width:298.1pt;height:342.6pt" o:ole="">
             <v:imagedata r:id="rId9" o:title=""/>
           </v:shape>
-          <o:OLEObject Type="Embed" ProgID="SmartDraw.2" ShapeID="_x0000_i1025" DrawAspect="Content" ObjectID="_1654336006" r:id="rId10"/>
+          <o:OLEObject Type="Embed" ProgID="SmartDraw.2" ShapeID="_x0000_i1025" DrawAspect="Content" ObjectID="_1656237400" r:id="rId10"/>
         </w:object>
       </w:r>
     </w:p>
@@ -3962,7 +3968,7 @@
         <w:rPr>
           <w:b/>
         </w:rPr>
-        <w:t>23</w:t>
+        <w:t>10</w:t>
       </w:r>
       <w:r>
         <w:rPr>
@@ -7136,15 +7142,7 @@
       </w:r>
       <w:proofErr w:type="spellEnd"/>
       <w:r>
-        <w:t xml:space="preserve"> available. Please email </w:t>
-      </w:r>
-      <w:bookmarkStart w:id="44" w:name="_GoBack"/>
-      <w:r>
-        <w:t>TODO</w:t>
-      </w:r>
-      <w:bookmarkEnd w:id="44"/>
-      <w:r>
-        <w:t>@schneider-electric.com to obtain the files required for this Smart Connector Extension.</w:t>
+        <w:t xml:space="preserve"> available. Please email TODO@schneider-electric.com to obtain the files required for this Smart Connector Extension.</w:t>
       </w:r>
     </w:p>
     <w:p>
@@ -7335,9 +7333,9 @@
         </w:numPr>
         <w:ind w:left="720" w:hanging="720"/>
       </w:pPr>
-      <w:bookmarkStart w:id="45" w:name="_Install_and_License"/>
-      <w:bookmarkStart w:id="46" w:name="_Toc530060535"/>
-      <w:bookmarkEnd w:id="45"/>
+      <w:bookmarkStart w:id="44" w:name="_Install_and_License"/>
+      <w:bookmarkStart w:id="45" w:name="_Toc530060535"/>
+      <w:bookmarkEnd w:id="44"/>
       <w:r>
         <w:lastRenderedPageBreak/>
         <w:t>Licensing</w:t>
@@ -7354,36 +7352,42 @@
       <w:r>
         <w:t xml:space="preserve"> Extension</w:t>
       </w:r>
-      <w:bookmarkEnd w:id="46"/>
+      <w:bookmarkEnd w:id="45"/>
     </w:p>
     <w:p>
       <w:pPr>
         <w:ind w:left="0"/>
       </w:pPr>
       <w:r>
-        <w:t>Because this extension w</w:t>
-      </w:r>
-      <w:r>
-        <w:t xml:space="preserve">as not developed for broad distribution, this license is not </w:t>
-      </w:r>
-      <w:proofErr w:type="spellStart"/>
-      <w:r>
-        <w:t>publically</w:t>
-      </w:r>
-      <w:proofErr w:type="spellEnd"/>
-      <w:r>
-        <w:t xml:space="preserve"> available. Please email </w:t>
+        <w:t xml:space="preserve">The license can be obtained via the claim token that should have been emailed when this extension was downloaded from </w:t>
       </w:r>
       <w:hyperlink r:id="rId38" w:history="1">
         <w:r>
           <w:rPr>
             <w:rStyle w:val="Hyperlink"/>
           </w:rPr>
-          <w:t>TODO@schneider-electric.com</w:t>
+          <w:t>https://shop.exchange.se.com</w:t>
         </w:r>
       </w:hyperlink>
       <w:r>
-        <w:t xml:space="preserve"> for a license for this extension.</w:t>
+        <w:t xml:space="preserve">. If you did not download this extension from the exchange and require a license, please contact </w:t>
+      </w:r>
+      <w:hyperlink r:id="rId39" w:history="1">
+        <w:r>
+          <w:rPr>
+            <w:rStyle w:val="Hyperlink"/>
+          </w:rPr>
+          <w:t>s</w:t>
+        </w:r>
+        <w:r>
+          <w:rPr>
+            <w:rStyle w:val="Hyperlink"/>
+          </w:rPr>
+          <w:t>upport.seal@se.com</w:t>
+        </w:r>
+      </w:hyperlink>
+      <w:r>
+        <w:t>.</w:t>
       </w:r>
     </w:p>
     <w:p>
@@ -7391,7 +7395,13 @@
         <w:ind w:left="0"/>
       </w:pPr>
       <w:r>
-        <w:t>Once you have obtained the license file, follow the below steps to add this license to your Smart Connector installation.</w:t>
+        <w:t xml:space="preserve">Once you have obtained the </w:t>
+      </w:r>
+      <w:r>
+        <w:t>claim token</w:t>
+      </w:r>
+      <w:r>
+        <w:t>, follow the below steps to add this license to your Smart Connector installation.</w:t>
       </w:r>
     </w:p>
     <w:p>
@@ -7447,7 +7457,7 @@
         <w:rPr>
           <w:b/>
         </w:rPr>
-        <w:t>Add+</w:t>
+        <w:t>Download</w:t>
       </w:r>
     </w:p>
     <w:p>
@@ -7459,53 +7469,13 @@
         </w:numPr>
       </w:pPr>
       <w:r>
-        <w:t xml:space="preserve">Select </w:t>
-      </w:r>
-      <w:r>
-        <w:rPr>
-          <w:i/>
-        </w:rPr>
-        <w:t>EBO IoT Edge</w:t>
-      </w:r>
-      <w:r>
-        <w:rPr>
-          <w:i/>
-        </w:rPr>
-        <w:t xml:space="preserve"> Extension</w:t>
-      </w:r>
-      <w:r>
-        <w:rPr>
-          <w:i/>
-        </w:rPr>
-        <w:t xml:space="preserve"> </w:t>
-      </w:r>
-      <w:r>
-        <w:t>license file that was obtained through TODO@schneider-electric.com</w:t>
+        <w:t>Enter your claim token.</w:t>
       </w:r>
     </w:p>
     <w:p>
       <w:pPr>
         <w:pStyle w:val="ListParagraph"/>
-        <w:numPr>
-          <w:ilvl w:val="0"/>
-          <w:numId w:val="18"/>
-        </w:numPr>
-      </w:pPr>
-      <w:r>
-        <w:t xml:space="preserve">Select </w:t>
-      </w:r>
-      <w:r>
-        <w:rPr>
-          <w:b/>
-        </w:rPr>
-        <w:t>Open</w:t>
-      </w:r>
-      <w:r>
-        <w:rPr>
-          <w:b/>
-        </w:rPr>
-        <w:br/>
-      </w:r>
+      </w:pPr>
       <w:r>
         <w:rPr>
           <w:noProof/>
@@ -7526,7 +7496,7 @@
                     <pic:cNvPicPr/>
                   </pic:nvPicPr>
                   <pic:blipFill>
-                    <a:blip r:embed="rId39"/>
+                    <a:blip r:embed="rId40"/>
                     <a:stretch>
                       <a:fillRect/>
                     </a:stretch>
@@ -7556,6 +7526,46 @@
         </w:numPr>
       </w:pPr>
       <w:r>
+        <w:t xml:space="preserve">If you are not able to claim your token from the Smart Connector portal, please visit </w:t>
+      </w:r>
+      <w:hyperlink r:id="rId41" w:history="1">
+        <w:r>
+          <w:rPr>
+            <w:rStyle w:val="Hyperlink"/>
+          </w:rPr>
+          <w:t>www.SmartConnectorServer.com</w:t>
+        </w:r>
+      </w:hyperlink>
+      <w:r>
+        <w:t xml:space="preserve">, click on the License Depot link, and click the claim button. The download license file can be uploaded to the Smart Connector portal by clicking on the </w:t>
+      </w:r>
+      <w:r>
+        <w:rPr>
+          <w:b/>
+        </w:rPr>
+        <w:t xml:space="preserve">Add+ </w:t>
+      </w:r>
+      <w:r>
+        <w:t xml:space="preserve">button instead of </w:t>
+      </w:r>
+      <w:r>
+        <w:rPr>
+          <w:b/>
+        </w:rPr>
+        <w:t>Download.</w:t>
+      </w:r>
+      <w:bookmarkStart w:id="46" w:name="_GoBack"/>
+      <w:bookmarkEnd w:id="46"/>
+    </w:p>
+    <w:p>
+      <w:pPr>
+        <w:pStyle w:val="ListParagraph"/>
+        <w:numPr>
+          <w:ilvl w:val="0"/>
+          <w:numId w:val="18"/>
+        </w:numPr>
+      </w:pPr>
+      <w:r>
         <w:t>You have successfully licensed the EBO IoT Edge Smart Connector Extension.</w:t>
       </w:r>
     </w:p>
@@ -7688,6 +7698,7 @@
         <w:ind w:left="0"/>
       </w:pPr>
       <w:r>
+        <w:lastRenderedPageBreak/>
         <w:t>The following steps are the common steps that must be followed for each of the four processors when configuring them.</w:t>
       </w:r>
     </w:p>
@@ -7701,7 +7712,6 @@
         <w:ind w:left="720"/>
       </w:pPr>
       <w:r>
-        <w:lastRenderedPageBreak/>
         <w:t xml:space="preserve">Log into the </w:t>
       </w:r>
       <w:r>
@@ -7787,7 +7797,7 @@
                     <pic:cNvPicPr/>
                   </pic:nvPicPr>
                   <pic:blipFill>
-                    <a:blip r:embed="rId40" cstate="print"/>
+                    <a:blip r:embed="rId42" cstate="print"/>
                     <a:stretch>
                       <a:fillRect/>
                     </a:stretch>
@@ -7866,7 +7876,7 @@
                     </pic:cNvPicPr>
                   </pic:nvPicPr>
                   <pic:blipFill>
-                    <a:blip r:embed="rId41" cstate="print">
+                    <a:blip r:embed="rId43" cstate="print">
                       <a:extLst>
                         <a:ext uri="{28A0092B-C50C-407E-A947-70E740481C1C}">
                           <a14:useLocalDpi xmlns:a14="http://schemas.microsoft.com/office/drawing/2010/main" val="0"/>
@@ -8166,7 +8176,7 @@
                     <pic:cNvPicPr/>
                   </pic:nvPicPr>
                   <pic:blipFill>
-                    <a:blip r:embed="rId42"/>
+                    <a:blip r:embed="rId44"/>
                     <a:stretch>
                       <a:fillRect/>
                     </a:stretch>
@@ -8370,486 +8380,6 @@
             <wp:extent cx="5943600" cy="3559810"/>
             <wp:effectExtent l="0" t="0" r="0" b="2540"/>
             <wp:docPr id="256" name="Picture 256"/>
-            <wp:cNvGraphicFramePr>
-              <a:graphicFrameLocks xmlns:a="http://schemas.openxmlformats.org/drawingml/2006/main" noChangeAspect="1"/>
-            </wp:cNvGraphicFramePr>
-            <a:graphic xmlns:a="http://schemas.openxmlformats.org/drawingml/2006/main">
-              <a:graphicData uri="http://schemas.openxmlformats.org/drawingml/2006/picture">
-                <pic:pic xmlns:pic="http://schemas.openxmlformats.org/drawingml/2006/picture">
-                  <pic:nvPicPr>
-                    <pic:cNvPr id="1" name=""/>
-                    <pic:cNvPicPr/>
-                  </pic:nvPicPr>
-                  <pic:blipFill>
-                    <a:blip r:embed="rId43"/>
-                    <a:stretch>
-                      <a:fillRect/>
-                    </a:stretch>
-                  </pic:blipFill>
-                  <pic:spPr>
-                    <a:xfrm>
-                      <a:off x="0" y="0"/>
-                      <a:ext cx="5943600" cy="3559810"/>
-                    </a:xfrm>
-                    <a:prstGeom prst="rect">
-                      <a:avLst/>
-                    </a:prstGeom>
-                  </pic:spPr>
-                </pic:pic>
-              </a:graphicData>
-            </a:graphic>
-          </wp:inline>
-        </w:drawing>
-      </w:r>
-    </w:p>
-    <w:p>
-      <w:pPr>
-        <w:pStyle w:val="ListParagraph"/>
-        <w:numPr>
-          <w:ilvl w:val="0"/>
-          <w:numId w:val="27"/>
-        </w:numPr>
-        <w:ind w:left="720"/>
-        <w:rPr>
-          <w:b/>
-          <w:i/>
-        </w:rPr>
-      </w:pPr>
-      <w:r>
-        <w:t xml:space="preserve">Secure Communication Cert Location: </w:t>
-      </w:r>
-      <w:r>
-        <w:rPr>
-          <w:bCs/>
-        </w:rPr>
-        <w:t>The location on your PC where your ‘.</w:t>
-      </w:r>
-      <w:proofErr w:type="spellStart"/>
-      <w:r>
-        <w:rPr>
-          <w:bCs/>
-        </w:rPr>
-        <w:t>cer</w:t>
-      </w:r>
-      <w:proofErr w:type="spellEnd"/>
-      <w:r>
-        <w:rPr>
-          <w:bCs/>
-        </w:rPr>
-        <w:t xml:space="preserve">’ certificate file is stored. If this is left blank, non-secure communication will be used. </w:t>
-      </w:r>
-      <w:r>
-        <w:rPr>
-          <w:b/>
-          <w:bCs/>
-        </w:rPr>
-        <w:t xml:space="preserve">Default: </w:t>
-      </w:r>
-      <w:r>
-        <w:rPr>
-          <w:bCs/>
-          <w:i/>
-        </w:rPr>
-        <w:t>empty.</w:t>
-      </w:r>
-    </w:p>
-    <w:p>
-      <w:pPr>
-        <w:pStyle w:val="ListParagraph"/>
-        <w:numPr>
-          <w:ilvl w:val="0"/>
-          <w:numId w:val="27"/>
-        </w:numPr>
-        <w:ind w:left="720"/>
-      </w:pPr>
-      <w:r>
-        <w:t xml:space="preserve">Broker Port: The port used by the broker when the broker is not using secure communication. </w:t>
-      </w:r>
-      <w:r>
-        <w:rPr>
-          <w:b/>
-        </w:rPr>
-        <w:t xml:space="preserve">Default: </w:t>
-      </w:r>
-      <w:r>
-        <w:t>1883</w:t>
-      </w:r>
-    </w:p>
-    <w:p>
-      <w:pPr>
-        <w:pStyle w:val="ListParagraph"/>
-        <w:numPr>
-          <w:ilvl w:val="0"/>
-          <w:numId w:val="27"/>
-        </w:numPr>
-        <w:ind w:left="720"/>
-      </w:pPr>
-      <w:r>
-        <w:t xml:space="preserve">Encrypted Broker Port: The port used by the broker when the broker is using secure communication. </w:t>
-      </w:r>
-      <w:r>
-        <w:rPr>
-          <w:b/>
-        </w:rPr>
-        <w:t xml:space="preserve">Default: </w:t>
-      </w:r>
-      <w:r>
-        <w:t>443</w:t>
-      </w:r>
-      <w:r>
-        <w:rPr>
-          <w:bCs/>
-        </w:rPr>
-        <w:t>.</w:t>
-      </w:r>
-      <w:r>
-        <w:rPr>
-          <w:bCs/>
-        </w:rPr>
-        <w:br/>
-      </w:r>
-    </w:p>
-    <w:p/>
-    <w:p/>
-    <w:p/>
-    <w:p/>
-    <w:p/>
-    <w:p/>
-    <w:p/>
-    <w:p/>
-    <w:p/>
-    <w:p>
-      <w:pPr>
-        <w:pStyle w:val="ListParagraph"/>
-        <w:numPr>
-          <w:ilvl w:val="2"/>
-          <w:numId w:val="52"/>
-        </w:numPr>
-        <w:spacing w:after="0"/>
-        <w:rPr>
-          <w:rFonts w:asciiTheme="majorHAnsi" w:eastAsiaTheme="majorEastAsia" w:hAnsiTheme="majorHAnsi" w:cstheme="majorBidi"/>
-          <w:color w:val="2F5496" w:themeColor="accent1" w:themeShade="BF"/>
-          <w:sz w:val="26"/>
-          <w:szCs w:val="26"/>
-        </w:rPr>
-      </w:pPr>
-      <w:r>
-        <w:rPr>
-          <w:rFonts w:asciiTheme="majorHAnsi" w:eastAsiaTheme="majorEastAsia" w:hAnsiTheme="majorHAnsi" w:cstheme="majorBidi"/>
-          <w:color w:val="2F5496" w:themeColor="accent1" w:themeShade="BF"/>
-          <w:sz w:val="26"/>
-          <w:szCs w:val="26"/>
-        </w:rPr>
-        <w:t>Setup Processor</w:t>
-      </w:r>
-    </w:p>
-    <w:p>
-      <w:pPr>
-        <w:ind w:left="0"/>
-      </w:pPr>
-      <w:r>
-        <w:t xml:space="preserve">The below steps detail the specific settings that need to be configured for the </w:t>
-      </w:r>
-      <w:r>
-        <w:t>Setup Processor.</w:t>
-      </w:r>
-    </w:p>
-    <w:p>
-      <w:pPr>
-        <w:ind w:left="0"/>
-      </w:pPr>
-      <w:r>
-        <w:rPr>
-          <w:noProof/>
-        </w:rPr>
-        <w:drawing>
-          <wp:inline distT="0" distB="0" distL="0" distR="0" wp14:anchorId="6C639F22" wp14:editId="62277415">
-            <wp:extent cx="5943600" cy="3103245"/>
-            <wp:effectExtent l="0" t="0" r="0" b="1905"/>
-            <wp:docPr id="22" name="Picture 22"/>
-            <wp:cNvGraphicFramePr>
-              <a:graphicFrameLocks xmlns:a="http://schemas.openxmlformats.org/drawingml/2006/main" noChangeAspect="1"/>
-            </wp:cNvGraphicFramePr>
-            <a:graphic xmlns:a="http://schemas.openxmlformats.org/drawingml/2006/main">
-              <a:graphicData uri="http://schemas.openxmlformats.org/drawingml/2006/picture">
-                <pic:pic xmlns:pic="http://schemas.openxmlformats.org/drawingml/2006/picture">
-                  <pic:nvPicPr>
-                    <pic:cNvPr id="1" name=""/>
-                    <pic:cNvPicPr/>
-                  </pic:nvPicPr>
-                  <pic:blipFill>
-                    <a:blip r:embed="rId44"/>
-                    <a:stretch>
-                      <a:fillRect/>
-                    </a:stretch>
-                  </pic:blipFill>
-                  <pic:spPr>
-                    <a:xfrm>
-                      <a:off x="0" y="0"/>
-                      <a:ext cx="5943600" cy="3103245"/>
-                    </a:xfrm>
-                    <a:prstGeom prst="rect">
-                      <a:avLst/>
-                    </a:prstGeom>
-                  </pic:spPr>
-                </pic:pic>
-              </a:graphicData>
-            </a:graphic>
-          </wp:inline>
-        </w:drawing>
-      </w:r>
-    </w:p>
-    <w:p>
-      <w:pPr>
-        <w:pStyle w:val="ListParagraph"/>
-        <w:numPr>
-          <w:ilvl w:val="0"/>
-          <w:numId w:val="27"/>
-        </w:numPr>
-        <w:ind w:left="720"/>
-        <w:rPr>
-          <w:b/>
-          <w:i/>
-        </w:rPr>
-      </w:pPr>
-      <w:r>
-        <w:t>Signal File Location</w:t>
-      </w:r>
-      <w:r>
-        <w:t>:</w:t>
-      </w:r>
-      <w:r>
-        <w:t xml:space="preserve"> </w:t>
-      </w:r>
-      <w:r>
-        <w:rPr>
-          <w:bCs/>
-        </w:rPr>
-        <w:t>The locatio</w:t>
-      </w:r>
-      <w:r>
-        <w:rPr>
-          <w:bCs/>
-        </w:rPr>
-        <w:t>n on your PC where the semicolon</w:t>
-      </w:r>
-      <w:r>
-        <w:rPr>
-          <w:bCs/>
-        </w:rPr>
-        <w:t xml:space="preserve"> separate .csv that contains all the points is located. (this file should be obtained from your system integrator.)</w:t>
-      </w:r>
-    </w:p>
-    <w:p>
-      <w:pPr>
-        <w:pStyle w:val="ListParagraph"/>
-        <w:numPr>
-          <w:ilvl w:val="0"/>
-          <w:numId w:val="27"/>
-        </w:numPr>
-        <w:ind w:left="720"/>
-        <w:rPr>
-          <w:b/>
-          <w:i/>
-        </w:rPr>
-      </w:pPr>
-      <w:r>
-        <w:rPr>
-          <w:bCs/>
-        </w:rPr>
-        <w:t xml:space="preserve">Cache Tenant Id: </w:t>
-      </w:r>
-      <w:r>
-        <w:rPr>
-          <w:bCs/>
-        </w:rPr>
-        <w:t>The cache tenant ID is what is used internally by Smart Connector so that the other processors can share data. The default value for this should</w:t>
-      </w:r>
-      <w:r>
-        <w:rPr>
-          <w:bCs/>
-        </w:rPr>
-        <w:t xml:space="preserve"> not</w:t>
-      </w:r>
-      <w:r>
-        <w:rPr>
-          <w:bCs/>
-        </w:rPr>
-        <w:t xml:space="preserve"> be changed unless specifically told to do so. </w:t>
-      </w:r>
-      <w:r>
-        <w:rPr>
-          <w:b/>
-          <w:bCs/>
-        </w:rPr>
-        <w:t xml:space="preserve">Default: </w:t>
-      </w:r>
-      <w:proofErr w:type="spellStart"/>
-      <w:r>
-        <w:rPr>
-          <w:bCs/>
-          <w:i/>
-        </w:rPr>
-        <w:t>DefaultValueForEboIotEdgeConnectorExtensionCacheTenantId</w:t>
-      </w:r>
-      <w:proofErr w:type="spellEnd"/>
-    </w:p>
-    <w:p>
-      <w:pPr>
-        <w:rPr>
-          <w:b/>
-          <w:i/>
-        </w:rPr>
-      </w:pPr>
-    </w:p>
-    <w:p>
-      <w:pPr>
-        <w:rPr>
-          <w:b/>
-          <w:i/>
-        </w:rPr>
-      </w:pPr>
-    </w:p>
-    <w:p>
-      <w:pPr>
-        <w:rPr>
-          <w:b/>
-          <w:i/>
-        </w:rPr>
-      </w:pPr>
-    </w:p>
-    <w:p>
-      <w:pPr>
-        <w:rPr>
-          <w:b/>
-          <w:i/>
-        </w:rPr>
-      </w:pPr>
-    </w:p>
-    <w:p>
-      <w:pPr>
-        <w:rPr>
-          <w:b/>
-          <w:i/>
-        </w:rPr>
-      </w:pPr>
-    </w:p>
-    <w:p>
-      <w:pPr>
-        <w:rPr>
-          <w:b/>
-          <w:i/>
-        </w:rPr>
-      </w:pPr>
-    </w:p>
-    <w:p>
-      <w:pPr>
-        <w:rPr>
-          <w:b/>
-          <w:i/>
-        </w:rPr>
-      </w:pPr>
-    </w:p>
-    <w:p>
-      <w:pPr>
-        <w:rPr>
-          <w:b/>
-          <w:i/>
-        </w:rPr>
-      </w:pPr>
-    </w:p>
-    <w:p>
-      <w:pPr>
-        <w:rPr>
-          <w:b/>
-          <w:i/>
-        </w:rPr>
-      </w:pPr>
-    </w:p>
-    <w:p>
-      <w:pPr>
-        <w:rPr>
-          <w:b/>
-          <w:i/>
-        </w:rPr>
-      </w:pPr>
-    </w:p>
-    <w:p>
-      <w:pPr>
-        <w:rPr>
-          <w:b/>
-          <w:i/>
-        </w:rPr>
-      </w:pPr>
-    </w:p>
-    <w:p>
-      <w:pPr>
-        <w:pStyle w:val="ListParagraph"/>
-        <w:ind w:left="1440"/>
-        <w:rPr>
-          <w:rFonts w:asciiTheme="majorHAnsi" w:eastAsiaTheme="majorEastAsia" w:hAnsiTheme="majorHAnsi" w:cstheme="majorBidi"/>
-          <w:color w:val="2F5496" w:themeColor="accent1" w:themeShade="BF"/>
-          <w:sz w:val="26"/>
-          <w:szCs w:val="26"/>
-        </w:rPr>
-      </w:pPr>
-    </w:p>
-    <w:p>
-      <w:pPr>
-        <w:pStyle w:val="ListParagraph"/>
-        <w:numPr>
-          <w:ilvl w:val="2"/>
-          <w:numId w:val="52"/>
-        </w:numPr>
-        <w:spacing w:after="0"/>
-        <w:rPr>
-          <w:rFonts w:asciiTheme="majorHAnsi" w:eastAsiaTheme="majorEastAsia" w:hAnsiTheme="majorHAnsi" w:cstheme="majorBidi"/>
-          <w:color w:val="2F5496" w:themeColor="accent1" w:themeShade="BF"/>
-          <w:sz w:val="26"/>
-          <w:szCs w:val="26"/>
-        </w:rPr>
-      </w:pPr>
-      <w:r>
-        <w:rPr>
-          <w:rFonts w:asciiTheme="majorHAnsi" w:eastAsiaTheme="majorEastAsia" w:hAnsiTheme="majorHAnsi" w:cstheme="majorBidi"/>
-          <w:color w:val="2F5496" w:themeColor="accent1" w:themeShade="BF"/>
-          <w:sz w:val="26"/>
-          <w:szCs w:val="26"/>
-        </w:rPr>
-        <w:t>Value Push Processor</w:t>
-      </w:r>
-    </w:p>
-    <w:p>
-      <w:pPr>
-        <w:ind w:left="0"/>
-      </w:pPr>
-      <w:r>
-        <w:t xml:space="preserve">The below steps detail the specific settings that need to be configured for the </w:t>
-      </w:r>
-      <w:r>
-        <w:t>Value Push Processor</w:t>
-      </w:r>
-    </w:p>
-    <w:p>
-      <w:pPr>
-        <w:spacing w:after="0"/>
-        <w:ind w:left="0"/>
-        <w:rPr>
-          <w:rFonts w:asciiTheme="majorHAnsi" w:eastAsiaTheme="majorEastAsia" w:hAnsiTheme="majorHAnsi" w:cstheme="majorBidi"/>
-          <w:color w:val="2F5496" w:themeColor="accent1" w:themeShade="BF"/>
-          <w:sz w:val="26"/>
-          <w:szCs w:val="26"/>
-        </w:rPr>
-      </w:pPr>
-      <w:r>
-        <w:rPr>
-          <w:noProof/>
-        </w:rPr>
-        <w:drawing>
-          <wp:inline distT="0" distB="0" distL="0" distR="0" wp14:anchorId="13C07E1A" wp14:editId="2FCC04CF">
-            <wp:extent cx="5943600" cy="4689475"/>
-            <wp:effectExtent l="0" t="0" r="0" b="0"/>
-            <wp:docPr id="262" name="Picture 262"/>
             <wp:cNvGraphicFramePr>
               <a:graphicFrameLocks xmlns:a="http://schemas.openxmlformats.org/drawingml/2006/main" noChangeAspect="1"/>
             </wp:cNvGraphicFramePr>
@@ -8869,6 +8399,486 @@
                   <pic:spPr>
                     <a:xfrm>
                       <a:off x="0" y="0"/>
+                      <a:ext cx="5943600" cy="3559810"/>
+                    </a:xfrm>
+                    <a:prstGeom prst="rect">
+                      <a:avLst/>
+                    </a:prstGeom>
+                  </pic:spPr>
+                </pic:pic>
+              </a:graphicData>
+            </a:graphic>
+          </wp:inline>
+        </w:drawing>
+      </w:r>
+    </w:p>
+    <w:p>
+      <w:pPr>
+        <w:pStyle w:val="ListParagraph"/>
+        <w:numPr>
+          <w:ilvl w:val="0"/>
+          <w:numId w:val="27"/>
+        </w:numPr>
+        <w:ind w:left="720"/>
+        <w:rPr>
+          <w:b/>
+          <w:i/>
+        </w:rPr>
+      </w:pPr>
+      <w:r>
+        <w:t xml:space="preserve">Secure Communication Cert Location: </w:t>
+      </w:r>
+      <w:r>
+        <w:rPr>
+          <w:bCs/>
+        </w:rPr>
+        <w:t>The location on your PC where your ‘.</w:t>
+      </w:r>
+      <w:proofErr w:type="spellStart"/>
+      <w:r>
+        <w:rPr>
+          <w:bCs/>
+        </w:rPr>
+        <w:t>cer</w:t>
+      </w:r>
+      <w:proofErr w:type="spellEnd"/>
+      <w:r>
+        <w:rPr>
+          <w:bCs/>
+        </w:rPr>
+        <w:t xml:space="preserve">’ certificate file is stored. If this is left blank, non-secure communication will be used. </w:t>
+      </w:r>
+      <w:r>
+        <w:rPr>
+          <w:b/>
+          <w:bCs/>
+        </w:rPr>
+        <w:t xml:space="preserve">Default: </w:t>
+      </w:r>
+      <w:r>
+        <w:rPr>
+          <w:bCs/>
+          <w:i/>
+        </w:rPr>
+        <w:t>empty.</w:t>
+      </w:r>
+    </w:p>
+    <w:p>
+      <w:pPr>
+        <w:pStyle w:val="ListParagraph"/>
+        <w:numPr>
+          <w:ilvl w:val="0"/>
+          <w:numId w:val="27"/>
+        </w:numPr>
+        <w:ind w:left="720"/>
+      </w:pPr>
+      <w:r>
+        <w:t xml:space="preserve">Broker Port: The port used by the broker when the broker is not using secure communication. </w:t>
+      </w:r>
+      <w:r>
+        <w:rPr>
+          <w:b/>
+        </w:rPr>
+        <w:t xml:space="preserve">Default: </w:t>
+      </w:r>
+      <w:r>
+        <w:t>1883</w:t>
+      </w:r>
+    </w:p>
+    <w:p>
+      <w:pPr>
+        <w:pStyle w:val="ListParagraph"/>
+        <w:numPr>
+          <w:ilvl w:val="0"/>
+          <w:numId w:val="27"/>
+        </w:numPr>
+        <w:ind w:left="720"/>
+      </w:pPr>
+      <w:r>
+        <w:t xml:space="preserve">Encrypted Broker Port: The port used by the broker when the broker is using secure communication. </w:t>
+      </w:r>
+      <w:r>
+        <w:rPr>
+          <w:b/>
+        </w:rPr>
+        <w:t xml:space="preserve">Default: </w:t>
+      </w:r>
+      <w:r>
+        <w:t>443</w:t>
+      </w:r>
+      <w:r>
+        <w:rPr>
+          <w:bCs/>
+        </w:rPr>
+        <w:t>.</w:t>
+      </w:r>
+      <w:r>
+        <w:rPr>
+          <w:bCs/>
+        </w:rPr>
+        <w:br/>
+      </w:r>
+    </w:p>
+    <w:p/>
+    <w:p/>
+    <w:p/>
+    <w:p/>
+    <w:p/>
+    <w:p/>
+    <w:p/>
+    <w:p/>
+    <w:p/>
+    <w:p>
+      <w:pPr>
+        <w:pStyle w:val="ListParagraph"/>
+        <w:numPr>
+          <w:ilvl w:val="2"/>
+          <w:numId w:val="52"/>
+        </w:numPr>
+        <w:spacing w:after="0"/>
+        <w:rPr>
+          <w:rFonts w:asciiTheme="majorHAnsi" w:eastAsiaTheme="majorEastAsia" w:hAnsiTheme="majorHAnsi" w:cstheme="majorBidi"/>
+          <w:color w:val="2F5496" w:themeColor="accent1" w:themeShade="BF"/>
+          <w:sz w:val="26"/>
+          <w:szCs w:val="26"/>
+        </w:rPr>
+      </w:pPr>
+      <w:r>
+        <w:rPr>
+          <w:rFonts w:asciiTheme="majorHAnsi" w:eastAsiaTheme="majorEastAsia" w:hAnsiTheme="majorHAnsi" w:cstheme="majorBidi"/>
+          <w:color w:val="2F5496" w:themeColor="accent1" w:themeShade="BF"/>
+          <w:sz w:val="26"/>
+          <w:szCs w:val="26"/>
+        </w:rPr>
+        <w:t>Setup Processor</w:t>
+      </w:r>
+    </w:p>
+    <w:p>
+      <w:pPr>
+        <w:ind w:left="0"/>
+      </w:pPr>
+      <w:r>
+        <w:t xml:space="preserve">The below steps detail the specific settings that need to be configured for the </w:t>
+      </w:r>
+      <w:r>
+        <w:t>Setup Processor.</w:t>
+      </w:r>
+    </w:p>
+    <w:p>
+      <w:pPr>
+        <w:ind w:left="0"/>
+      </w:pPr>
+      <w:r>
+        <w:rPr>
+          <w:noProof/>
+        </w:rPr>
+        <w:drawing>
+          <wp:inline distT="0" distB="0" distL="0" distR="0" wp14:anchorId="6C639F22" wp14:editId="62277415">
+            <wp:extent cx="5943600" cy="3103245"/>
+            <wp:effectExtent l="0" t="0" r="0" b="1905"/>
+            <wp:docPr id="22" name="Picture 22"/>
+            <wp:cNvGraphicFramePr>
+              <a:graphicFrameLocks xmlns:a="http://schemas.openxmlformats.org/drawingml/2006/main" noChangeAspect="1"/>
+            </wp:cNvGraphicFramePr>
+            <a:graphic xmlns:a="http://schemas.openxmlformats.org/drawingml/2006/main">
+              <a:graphicData uri="http://schemas.openxmlformats.org/drawingml/2006/picture">
+                <pic:pic xmlns:pic="http://schemas.openxmlformats.org/drawingml/2006/picture">
+                  <pic:nvPicPr>
+                    <pic:cNvPr id="1" name=""/>
+                    <pic:cNvPicPr/>
+                  </pic:nvPicPr>
+                  <pic:blipFill>
+                    <a:blip r:embed="rId46"/>
+                    <a:stretch>
+                      <a:fillRect/>
+                    </a:stretch>
+                  </pic:blipFill>
+                  <pic:spPr>
+                    <a:xfrm>
+                      <a:off x="0" y="0"/>
+                      <a:ext cx="5943600" cy="3103245"/>
+                    </a:xfrm>
+                    <a:prstGeom prst="rect">
+                      <a:avLst/>
+                    </a:prstGeom>
+                  </pic:spPr>
+                </pic:pic>
+              </a:graphicData>
+            </a:graphic>
+          </wp:inline>
+        </w:drawing>
+      </w:r>
+    </w:p>
+    <w:p>
+      <w:pPr>
+        <w:pStyle w:val="ListParagraph"/>
+        <w:numPr>
+          <w:ilvl w:val="0"/>
+          <w:numId w:val="27"/>
+        </w:numPr>
+        <w:ind w:left="720"/>
+        <w:rPr>
+          <w:b/>
+          <w:i/>
+        </w:rPr>
+      </w:pPr>
+      <w:r>
+        <w:t>Signal File Location</w:t>
+      </w:r>
+      <w:r>
+        <w:t>:</w:t>
+      </w:r>
+      <w:r>
+        <w:t xml:space="preserve"> </w:t>
+      </w:r>
+      <w:r>
+        <w:rPr>
+          <w:bCs/>
+        </w:rPr>
+        <w:t>The locatio</w:t>
+      </w:r>
+      <w:r>
+        <w:rPr>
+          <w:bCs/>
+        </w:rPr>
+        <w:t>n on your PC where the semicolon</w:t>
+      </w:r>
+      <w:r>
+        <w:rPr>
+          <w:bCs/>
+        </w:rPr>
+        <w:t xml:space="preserve"> separate .csv that contains all the points is located. (this file should be obtained from your system integrator.)</w:t>
+      </w:r>
+    </w:p>
+    <w:p>
+      <w:pPr>
+        <w:pStyle w:val="ListParagraph"/>
+        <w:numPr>
+          <w:ilvl w:val="0"/>
+          <w:numId w:val="27"/>
+        </w:numPr>
+        <w:ind w:left="720"/>
+        <w:rPr>
+          <w:b/>
+          <w:i/>
+        </w:rPr>
+      </w:pPr>
+      <w:r>
+        <w:rPr>
+          <w:bCs/>
+        </w:rPr>
+        <w:t xml:space="preserve">Cache Tenant Id: </w:t>
+      </w:r>
+      <w:r>
+        <w:rPr>
+          <w:bCs/>
+        </w:rPr>
+        <w:t>The cache tenant ID is what is used internally by Smart Connector so that the other processors can share data. The default value for this should</w:t>
+      </w:r>
+      <w:r>
+        <w:rPr>
+          <w:bCs/>
+        </w:rPr>
+        <w:t xml:space="preserve"> not</w:t>
+      </w:r>
+      <w:r>
+        <w:rPr>
+          <w:bCs/>
+        </w:rPr>
+        <w:t xml:space="preserve"> be changed unless specifically told to do so. </w:t>
+      </w:r>
+      <w:r>
+        <w:rPr>
+          <w:b/>
+          <w:bCs/>
+        </w:rPr>
+        <w:t xml:space="preserve">Default: </w:t>
+      </w:r>
+      <w:proofErr w:type="spellStart"/>
+      <w:r>
+        <w:rPr>
+          <w:bCs/>
+          <w:i/>
+        </w:rPr>
+        <w:t>DefaultValueForEboIotEdgeConnectorExtensionCacheTenantId</w:t>
+      </w:r>
+      <w:proofErr w:type="spellEnd"/>
+    </w:p>
+    <w:p>
+      <w:pPr>
+        <w:rPr>
+          <w:b/>
+          <w:i/>
+        </w:rPr>
+      </w:pPr>
+    </w:p>
+    <w:p>
+      <w:pPr>
+        <w:rPr>
+          <w:b/>
+          <w:i/>
+        </w:rPr>
+      </w:pPr>
+    </w:p>
+    <w:p>
+      <w:pPr>
+        <w:rPr>
+          <w:b/>
+          <w:i/>
+        </w:rPr>
+      </w:pPr>
+    </w:p>
+    <w:p>
+      <w:pPr>
+        <w:rPr>
+          <w:b/>
+          <w:i/>
+        </w:rPr>
+      </w:pPr>
+    </w:p>
+    <w:p>
+      <w:pPr>
+        <w:rPr>
+          <w:b/>
+          <w:i/>
+        </w:rPr>
+      </w:pPr>
+    </w:p>
+    <w:p>
+      <w:pPr>
+        <w:rPr>
+          <w:b/>
+          <w:i/>
+        </w:rPr>
+      </w:pPr>
+    </w:p>
+    <w:p>
+      <w:pPr>
+        <w:rPr>
+          <w:b/>
+          <w:i/>
+        </w:rPr>
+      </w:pPr>
+    </w:p>
+    <w:p>
+      <w:pPr>
+        <w:rPr>
+          <w:b/>
+          <w:i/>
+        </w:rPr>
+      </w:pPr>
+    </w:p>
+    <w:p>
+      <w:pPr>
+        <w:rPr>
+          <w:b/>
+          <w:i/>
+        </w:rPr>
+      </w:pPr>
+    </w:p>
+    <w:p>
+      <w:pPr>
+        <w:rPr>
+          <w:b/>
+          <w:i/>
+        </w:rPr>
+      </w:pPr>
+    </w:p>
+    <w:p>
+      <w:pPr>
+        <w:rPr>
+          <w:b/>
+          <w:i/>
+        </w:rPr>
+      </w:pPr>
+    </w:p>
+    <w:p>
+      <w:pPr>
+        <w:pStyle w:val="ListParagraph"/>
+        <w:ind w:left="1440"/>
+        <w:rPr>
+          <w:rFonts w:asciiTheme="majorHAnsi" w:eastAsiaTheme="majorEastAsia" w:hAnsiTheme="majorHAnsi" w:cstheme="majorBidi"/>
+          <w:color w:val="2F5496" w:themeColor="accent1" w:themeShade="BF"/>
+          <w:sz w:val="26"/>
+          <w:szCs w:val="26"/>
+        </w:rPr>
+      </w:pPr>
+    </w:p>
+    <w:p>
+      <w:pPr>
+        <w:pStyle w:val="ListParagraph"/>
+        <w:numPr>
+          <w:ilvl w:val="2"/>
+          <w:numId w:val="52"/>
+        </w:numPr>
+        <w:spacing w:after="0"/>
+        <w:rPr>
+          <w:rFonts w:asciiTheme="majorHAnsi" w:eastAsiaTheme="majorEastAsia" w:hAnsiTheme="majorHAnsi" w:cstheme="majorBidi"/>
+          <w:color w:val="2F5496" w:themeColor="accent1" w:themeShade="BF"/>
+          <w:sz w:val="26"/>
+          <w:szCs w:val="26"/>
+        </w:rPr>
+      </w:pPr>
+      <w:r>
+        <w:rPr>
+          <w:rFonts w:asciiTheme="majorHAnsi" w:eastAsiaTheme="majorEastAsia" w:hAnsiTheme="majorHAnsi" w:cstheme="majorBidi"/>
+          <w:color w:val="2F5496" w:themeColor="accent1" w:themeShade="BF"/>
+          <w:sz w:val="26"/>
+          <w:szCs w:val="26"/>
+        </w:rPr>
+        <w:t>Value Push Processor</w:t>
+      </w:r>
+    </w:p>
+    <w:p>
+      <w:pPr>
+        <w:ind w:left="0"/>
+      </w:pPr>
+      <w:r>
+        <w:t xml:space="preserve">The below steps detail the specific settings that need to be configured for the </w:t>
+      </w:r>
+      <w:r>
+        <w:t>Value Push Processor</w:t>
+      </w:r>
+    </w:p>
+    <w:p>
+      <w:pPr>
+        <w:spacing w:after="0"/>
+        <w:ind w:left="0"/>
+        <w:rPr>
+          <w:rFonts w:asciiTheme="majorHAnsi" w:eastAsiaTheme="majorEastAsia" w:hAnsiTheme="majorHAnsi" w:cstheme="majorBidi"/>
+          <w:color w:val="2F5496" w:themeColor="accent1" w:themeShade="BF"/>
+          <w:sz w:val="26"/>
+          <w:szCs w:val="26"/>
+        </w:rPr>
+      </w:pPr>
+      <w:r>
+        <w:rPr>
+          <w:noProof/>
+        </w:rPr>
+        <w:drawing>
+          <wp:inline distT="0" distB="0" distL="0" distR="0" wp14:anchorId="13C07E1A" wp14:editId="2FCC04CF">
+            <wp:extent cx="5943600" cy="4689475"/>
+            <wp:effectExtent l="0" t="0" r="0" b="0"/>
+            <wp:docPr id="262" name="Picture 262"/>
+            <wp:cNvGraphicFramePr>
+              <a:graphicFrameLocks xmlns:a="http://schemas.openxmlformats.org/drawingml/2006/main" noChangeAspect="1"/>
+            </wp:cNvGraphicFramePr>
+            <a:graphic xmlns:a="http://schemas.openxmlformats.org/drawingml/2006/main">
+              <a:graphicData uri="http://schemas.openxmlformats.org/drawingml/2006/picture">
+                <pic:pic xmlns:pic="http://schemas.openxmlformats.org/drawingml/2006/picture">
+                  <pic:nvPicPr>
+                    <pic:cNvPr id="1" name=""/>
+                    <pic:cNvPicPr/>
+                  </pic:nvPicPr>
+                  <pic:blipFill>
+                    <a:blip r:embed="rId47"/>
+                    <a:stretch>
+                      <a:fillRect/>
+                    </a:stretch>
+                  </pic:blipFill>
+                  <pic:spPr>
+                    <a:xfrm>
+                      <a:off x="0" y="0"/>
                       <a:ext cx="5943600" cy="4689475"/>
                     </a:xfrm>
                     <a:prstGeom prst="rect">
@@ -9211,7 +9221,7 @@
                     <pic:cNvPicPr/>
                   </pic:nvPicPr>
                   <pic:blipFill>
-                    <a:blip r:embed="rId46"/>
+                    <a:blip r:embed="rId48"/>
                     <a:stretch>
                       <a:fillRect/>
                     </a:stretch>
@@ -9682,7 +9692,7 @@
                     <pic:cNvPicPr/>
                   </pic:nvPicPr>
                   <pic:blipFill>
-                    <a:blip r:embed="rId47">
+                    <a:blip r:embed="rId49">
                       <a:extLst>
                         <a:ext uri="{28A0092B-C50C-407E-A947-70E740481C1C}">
                           <a14:useLocalDpi xmlns:a14="http://schemas.microsoft.com/office/drawing/2010/main" val="0"/>
@@ -10118,7 +10128,7 @@
                     <pic:cNvPicPr/>
                   </pic:nvPicPr>
                   <pic:blipFill>
-                    <a:blip r:embed="rId48" cstate="print">
+                    <a:blip r:embed="rId50" cstate="print">
                       <a:extLst>
                         <a:ext uri="{28A0092B-C50C-407E-A947-70E740481C1C}">
                           <a14:useLocalDpi xmlns:a14="http://schemas.microsoft.com/office/drawing/2010/main" val="0"/>
@@ -10322,7 +10332,7 @@
                     <pic:cNvPicPr/>
                   </pic:nvPicPr>
                   <pic:blipFill>
-                    <a:blip r:embed="rId49">
+                    <a:blip r:embed="rId51">
                       <a:extLst>
                         <a:ext uri="{28A0092B-C50C-407E-A947-70E740481C1C}">
                           <a14:useLocalDpi xmlns:a14="http://schemas.microsoft.com/office/drawing/2010/main" val="0"/>
@@ -10665,7 +10675,7 @@
                     <pic:cNvPicPr/>
                   </pic:nvPicPr>
                   <pic:blipFill>
-                    <a:blip r:embed="rId50" cstate="print">
+                    <a:blip r:embed="rId52" cstate="print">
                       <a:extLst>
                         <a:ext uri="{28A0092B-C50C-407E-A947-70E740481C1C}">
                           <a14:useLocalDpi xmlns:a14="http://schemas.microsoft.com/office/drawing/2010/main" val="0"/>
@@ -10889,7 +10899,7 @@
                     <pic:cNvPicPr/>
                   </pic:nvPicPr>
                   <pic:blipFill>
-                    <a:blip r:embed="rId51"/>
+                    <a:blip r:embed="rId53"/>
                     <a:stretch>
                       <a:fillRect/>
                     </a:stretch>
@@ -11070,7 +11080,7 @@
                     <pic:cNvPicPr/>
                   </pic:nvPicPr>
                   <pic:blipFill>
-                    <a:blip r:embed="rId52" cstate="print"/>
+                    <a:blip r:embed="rId54" cstate="print"/>
                     <a:stretch>
                       <a:fillRect/>
                     </a:stretch>
@@ -11181,7 +11191,7 @@
                     <pic:cNvPicPr/>
                   </pic:nvPicPr>
                   <pic:blipFill>
-                    <a:blip r:embed="rId53"/>
+                    <a:blip r:embed="rId55"/>
                     <a:stretch>
                       <a:fillRect/>
                     </a:stretch>
@@ -11886,7 +11896,7 @@
                     <pic:cNvPicPr/>
                   </pic:nvPicPr>
                   <pic:blipFill>
-                    <a:blip r:embed="rId54" cstate="print"/>
+                    <a:blip r:embed="rId56" cstate="print"/>
                     <a:stretch>
                       <a:fillRect/>
                     </a:stretch>
@@ -11936,7 +11946,7 @@
     </w:p>
     <w:p/>
     <w:sectPr>
-      <w:footerReference w:type="default" r:id="rId55"/>
+      <w:footerReference w:type="default" r:id="rId57"/>
       <w:pgSz w:w="12240" w:h="15840"/>
       <w:pgMar w:top="1440" w:right="1440" w:bottom="1440" w:left="1440" w:header="720" w:footer="720" w:gutter="0"/>
       <w:pgNumType w:start="0"/>
@@ -18971,7 +18981,7 @@
 </file>
 
 <file path=customXml/itemProps1.xml><?xml version="1.0" encoding="utf-8"?>
-<ds:datastoreItem xmlns:ds="http://schemas.openxmlformats.org/officeDocument/2006/customXml" ds:itemID="{80B8CC53-77D6-42C8-AA1B-FBCF046DA799}">
+<ds:datastoreItem xmlns:ds="http://schemas.openxmlformats.org/officeDocument/2006/customXml" ds:itemID="{78AF8A19-A210-4B12-9FCC-3499DC64C6A7}">
   <ds:schemaRefs>
     <ds:schemaRef ds:uri="http://schemas.openxmlformats.org/officeDocument/2006/bibliography"/>
   </ds:schemaRefs>

</xml_diff>